<commit_message>
updated epilabidocera longipedata taxa name
</commit_message>
<xml_diff>
--- a/Writing/Scrap ideas.docx
+++ b/Writing/Scrap ideas.docx
@@ -34,13 +34,12 @@
         </w:rPr>
         <w:t>From spatial chapter, some needs moving to intro chapter</w:t>
       </w:r>
-    </w:p>
-    <w:p>
-      <w:pPr>
-        <w:rPr>
-          <w:lang w:val="en-CA"/>
-        </w:rPr>
-      </w:pPr>
+      <w:r>
+        <w:rPr>
+          <w:lang w:val="en-CA"/>
+        </w:rPr>
+        <w:t>:</w:t>
+      </w:r>
     </w:p>
     <w:p>
       <w:pPr>
@@ -61,13 +60,6 @@
     <w:p>
       <w:pPr>
         <w:rPr>
-          <w:lang w:val="en-CA"/>
-        </w:rPr>
-      </w:pPr>
-    </w:p>
-    <w:p>
-      <w:pPr>
-        <w:rPr>
           <w:rFonts w:cstheme="minorHAnsi"/>
           <w:iCs/>
           <w:lang w:val="en-CA"/>
@@ -79,6 +71,14 @@
           <w:iCs/>
           <w:lang w:val="en-CA"/>
         </w:rPr>
+        <w:t xml:space="preserve">… </w:t>
+      </w:r>
+      <w:r>
+        <w:rPr>
+          <w:rFonts w:cstheme="minorHAnsi"/>
+          <w:iCs/>
+          <w:lang w:val="en-CA"/>
+        </w:rPr>
         <w:t>The data was transformed using an arc sine square root transformation, common for proportional data metrics to correct skewed data. Bray-Curtis dissimilarity metrics were then calculated for clustering and ordination analyses, to determine and visualize the differences in diets between the salmon species, sites and regions.</w:t>
       </w:r>
     </w:p>
@@ -88,6 +88,566 @@
           <w:lang w:val="en-CA"/>
         </w:rPr>
       </w:pPr>
+    </w:p>
+    <w:p>
+      <w:pPr>
+        <w:rPr>
+          <w:rFonts w:eastAsia="Times New Roman" w:cstheme="minorHAnsi"/>
+          <w:color w:val="000000"/>
+          <w:lang w:val="en-CA"/>
+        </w:rPr>
+      </w:pPr>
+      <w:r>
+        <w:rPr>
+          <w:rFonts w:eastAsia="Times New Roman" w:cstheme="minorHAnsi"/>
+          <w:color w:val="000000"/>
+          <w:lang w:val="en-CA"/>
+        </w:rPr>
+        <w:tab/>
+      </w:r>
+    </w:p>
+    <w:p>
+      <w:pPr>
+        <w:rPr>
+          <w:rFonts w:eastAsia="Times New Roman" w:cstheme="minorHAnsi"/>
+          <w:color w:val="000000"/>
+          <w:lang w:val="en-CA"/>
+        </w:rPr>
+      </w:pPr>
+    </w:p>
+    <w:p>
+      <w:pPr>
+        <w:rPr>
+          <w:rFonts w:eastAsia="Times New Roman" w:cstheme="minorHAnsi"/>
+          <w:color w:val="000000"/>
+          <w:lang w:val="en-CA"/>
+        </w:rPr>
+      </w:pPr>
+    </w:p>
+    <w:p>
+      <w:pPr>
+        <w:rPr>
+          <w:rFonts w:eastAsia="Times New Roman" w:cstheme="minorHAnsi"/>
+          <w:color w:val="000000"/>
+          <w:lang w:val="en-CA"/>
+        </w:rPr>
+      </w:pPr>
+    </w:p>
+    <w:p>
+      <w:pPr>
+        <w:rPr>
+          <w:rFonts w:eastAsia="Times New Roman" w:cstheme="minorHAnsi"/>
+          <w:color w:val="000000"/>
+          <w:lang w:val="en-CA"/>
+        </w:rPr>
+      </w:pPr>
+    </w:p>
+    <w:p>
+      <w:pPr>
+        <w:rPr>
+          <w:rFonts w:eastAsia="Times New Roman" w:cstheme="minorHAnsi"/>
+          <w:color w:val="000000"/>
+          <w:lang w:val="en-CA"/>
+        </w:rPr>
+      </w:pPr>
+    </w:p>
+    <w:p>
+      <w:pPr>
+        <w:rPr>
+          <w:rFonts w:eastAsia="Times New Roman" w:cstheme="minorHAnsi"/>
+          <w:color w:val="000000"/>
+          <w:lang w:val="en-CA"/>
+        </w:rPr>
+      </w:pPr>
+    </w:p>
+    <w:p>
+      <w:pPr>
+        <w:rPr>
+          <w:rFonts w:eastAsia="Times New Roman" w:cstheme="minorHAnsi"/>
+          <w:color w:val="000000"/>
+          <w:lang w:val="en-CA"/>
+        </w:rPr>
+      </w:pPr>
+    </w:p>
+    <w:p>
+      <w:pPr>
+        <w:rPr>
+          <w:rFonts w:eastAsia="Times New Roman" w:cstheme="minorHAnsi"/>
+          <w:color w:val="000000"/>
+          <w:lang w:val="en-CA"/>
+        </w:rPr>
+      </w:pPr>
+    </w:p>
+    <w:p>
+      <w:pPr>
+        <w:rPr>
+          <w:rFonts w:eastAsia="Times New Roman" w:cstheme="minorHAnsi"/>
+          <w:color w:val="000000"/>
+          <w:lang w:val="en-CA"/>
+        </w:rPr>
+      </w:pPr>
+    </w:p>
+    <w:p>
+      <w:pPr>
+        <w:rPr>
+          <w:rFonts w:eastAsia="Times New Roman" w:cstheme="minorHAnsi"/>
+          <w:color w:val="000000"/>
+          <w:lang w:val="en-CA"/>
+        </w:rPr>
+      </w:pPr>
+    </w:p>
+    <w:p>
+      <w:pPr>
+        <w:rPr>
+          <w:rFonts w:eastAsia="Times New Roman" w:cstheme="minorHAnsi"/>
+          <w:color w:val="000000"/>
+          <w:lang w:val="en-CA"/>
+        </w:rPr>
+      </w:pPr>
+    </w:p>
+    <w:p>
+      <w:pPr>
+        <w:rPr>
+          <w:rFonts w:eastAsia="Times New Roman" w:cstheme="minorHAnsi"/>
+          <w:color w:val="000000"/>
+          <w:lang w:val="en-CA"/>
+        </w:rPr>
+      </w:pPr>
+    </w:p>
+    <w:p>
+      <w:pPr>
+        <w:rPr>
+          <w:rFonts w:eastAsia="Times New Roman" w:cstheme="minorHAnsi"/>
+          <w:color w:val="000000"/>
+          <w:lang w:val="en-CA"/>
+        </w:rPr>
+      </w:pPr>
+    </w:p>
+    <w:p>
+      <w:pPr>
+        <w:rPr>
+          <w:rFonts w:eastAsia="Times New Roman" w:cstheme="minorHAnsi"/>
+          <w:color w:val="000000"/>
+          <w:lang w:val="en-CA"/>
+        </w:rPr>
+      </w:pPr>
+    </w:p>
+    <w:p>
+      <w:pPr>
+        <w:rPr>
+          <w:rFonts w:eastAsia="Times New Roman" w:cstheme="minorHAnsi"/>
+          <w:color w:val="000000"/>
+          <w:lang w:val="en-CA"/>
+        </w:rPr>
+      </w:pPr>
+    </w:p>
+    <w:p>
+      <w:pPr>
+        <w:rPr>
+          <w:rFonts w:eastAsia="Times New Roman" w:cstheme="minorHAnsi"/>
+          <w:color w:val="000000"/>
+          <w:lang w:val="en-CA"/>
+        </w:rPr>
+      </w:pPr>
+    </w:p>
+    <w:p>
+      <w:pPr>
+        <w:rPr>
+          <w:rFonts w:eastAsia="Times New Roman" w:cstheme="minorHAnsi"/>
+          <w:color w:val="000000"/>
+          <w:lang w:val="en-CA"/>
+        </w:rPr>
+      </w:pPr>
+    </w:p>
+    <w:p>
+      <w:pPr>
+        <w:rPr>
+          <w:rFonts w:eastAsia="Times New Roman" w:cstheme="minorHAnsi"/>
+          <w:color w:val="000000"/>
+          <w:lang w:val="en-CA"/>
+        </w:rPr>
+      </w:pPr>
+      <w:r>
+        <w:rPr>
+          <w:rFonts w:eastAsia="Times New Roman" w:cstheme="minorHAnsi"/>
+          <w:color w:val="000000"/>
+          <w:lang w:val="en-CA"/>
+        </w:rPr>
+        <w:lastRenderedPageBreak/>
+        <w:tab/>
+      </w:r>
+      <w:r>
+        <w:rPr>
+          <w:rFonts w:eastAsia="Times New Roman" w:cstheme="minorHAnsi"/>
+          <w:color w:val="000000"/>
+          <w:lang w:val="en-CA"/>
+        </w:rPr>
+        <w:t xml:space="preserve">Pacific salmon are central to the cultures, economy and ecosystems within the Pacific Northwest, migrating from freshwater to the Pacific Ocean </w:t>
+      </w:r>
+      <w:r>
+        <w:rPr>
+          <w:rFonts w:eastAsia="Times New Roman" w:cstheme="minorHAnsi"/>
+          <w:color w:val="000000"/>
+          <w:lang w:val="en-CA"/>
+        </w:rPr>
+        <w:t>then</w:t>
+      </w:r>
+      <w:r>
+        <w:rPr>
+          <w:rFonts w:eastAsia="Times New Roman" w:cstheme="minorHAnsi"/>
+          <w:color w:val="000000"/>
+          <w:lang w:val="en-CA"/>
+        </w:rPr>
+        <w:t xml:space="preserve"> returning to </w:t>
+      </w:r>
+      <w:r>
+        <w:rPr>
+          <w:rFonts w:eastAsia="Times New Roman" w:cstheme="minorHAnsi"/>
+          <w:color w:val="000000"/>
+          <w:lang w:val="en-CA"/>
+        </w:rPr>
+        <w:t>the</w:t>
+      </w:r>
+      <w:r>
+        <w:rPr>
+          <w:rFonts w:eastAsia="Times New Roman" w:cstheme="minorHAnsi"/>
+          <w:color w:val="000000"/>
+          <w:lang w:val="en-CA"/>
+        </w:rPr>
+        <w:t>ir</w:t>
+      </w:r>
+      <w:r>
+        <w:rPr>
+          <w:rFonts w:eastAsia="Times New Roman" w:cstheme="minorHAnsi"/>
+          <w:color w:val="000000"/>
+          <w:lang w:val="en-CA"/>
+        </w:rPr>
+        <w:t xml:space="preserve"> natal habitats</w:t>
+      </w:r>
+      <w:r>
+        <w:rPr>
+          <w:rFonts w:eastAsia="Times New Roman" w:cstheme="minorHAnsi"/>
+          <w:color w:val="000000"/>
+          <w:lang w:val="en-CA"/>
+        </w:rPr>
+        <w:t>. Chum and pink salmon are species that leave freshwater early after emergence and head strait towards the estuary and the ocean and are therefore relatively small and can grow quickly.</w:t>
+      </w:r>
+      <w:r>
+        <w:rPr>
+          <w:rFonts w:eastAsia="Times New Roman" w:cstheme="minorHAnsi"/>
+          <w:color w:val="000000"/>
+          <w:lang w:val="en-CA"/>
+        </w:rPr>
+        <w:t xml:space="preserve"> These young salmon must contend with the physiological challenges of </w:t>
+      </w:r>
+      <w:proofErr w:type="spellStart"/>
+      <w:r>
+        <w:rPr>
+          <w:rFonts w:eastAsia="Times New Roman" w:cstheme="minorHAnsi"/>
+          <w:color w:val="000000"/>
+          <w:lang w:val="en-CA"/>
+        </w:rPr>
+        <w:t>smoltification</w:t>
+      </w:r>
+      <w:proofErr w:type="spellEnd"/>
+      <w:r>
+        <w:rPr>
+          <w:rFonts w:eastAsia="Times New Roman" w:cstheme="minorHAnsi"/>
+          <w:color w:val="000000"/>
+          <w:lang w:val="en-CA"/>
+        </w:rPr>
+        <w:t>, multiple predators and successfully capturing prey for energy in their new marine environment. There is high mortality for salmon smolts, research has shown growth in the early marine phase</w:t>
+      </w:r>
+      <w:r>
+        <w:rPr>
+          <w:rFonts w:eastAsia="Times New Roman" w:cstheme="minorHAnsi"/>
+          <w:color w:val="000000"/>
+          <w:lang w:val="en-CA"/>
+        </w:rPr>
+        <w:t xml:space="preserve"> </w:t>
+      </w:r>
+      <w:r>
+        <w:rPr>
+          <w:rFonts w:eastAsia="Times New Roman" w:cstheme="minorHAnsi"/>
+          <w:color w:val="000000"/>
+          <w:lang w:val="en-CA"/>
+        </w:rPr>
+        <w:t>strongly help</w:t>
+      </w:r>
+      <w:r>
+        <w:rPr>
+          <w:rFonts w:eastAsia="Times New Roman" w:cstheme="minorHAnsi"/>
+          <w:color w:val="000000"/>
+          <w:lang w:val="en-CA"/>
+        </w:rPr>
+        <w:t>s</w:t>
+      </w:r>
+      <w:r>
+        <w:rPr>
+          <w:rFonts w:eastAsia="Times New Roman" w:cstheme="minorHAnsi"/>
+          <w:color w:val="000000"/>
+          <w:lang w:val="en-CA"/>
+        </w:rPr>
+        <w:t xml:space="preserve"> determine the cohort strength </w:t>
+      </w:r>
+      <w:r>
+        <w:rPr>
+          <w:rFonts w:eastAsia="Times New Roman" w:cstheme="minorHAnsi"/>
+          <w:color w:val="000000"/>
+          <w:lang w:val="en-CA"/>
+        </w:rPr>
+        <w:t>during the first winter at sea and adult survival.</w:t>
+      </w:r>
+    </w:p>
+    <w:p>
+      <w:pPr>
+        <w:rPr>
+          <w:rFonts w:eastAsia="Times New Roman" w:cstheme="minorHAnsi"/>
+          <w:color w:val="000000"/>
+          <w:lang w:val="en-CA"/>
+        </w:rPr>
+      </w:pPr>
+    </w:p>
+    <w:p>
+      <w:pPr>
+        <w:rPr>
+          <w:rFonts w:eastAsia="Times New Roman" w:cstheme="minorHAnsi"/>
+          <w:color w:val="000000"/>
+          <w:lang w:val="en-CA"/>
+        </w:rPr>
+      </w:pPr>
+      <w:r>
+        <w:rPr>
+          <w:rFonts w:eastAsia="Times New Roman" w:cstheme="minorHAnsi"/>
+          <w:color w:val="000000"/>
+          <w:lang w:val="en-CA"/>
+        </w:rPr>
+        <w:tab/>
+        <w:t>Prey availability and salmon foraging behaviour are important factors in order to grow quickly during early marine life and the salmon species have unique behaviour and preferences. Patchiness of zooplankton in the ocean leads to relatively generalist salmon</w:t>
+      </w:r>
+      <w:r>
+        <w:rPr>
+          <w:rFonts w:eastAsia="Times New Roman" w:cstheme="minorHAnsi"/>
+          <w:color w:val="000000"/>
+          <w:lang w:val="en-CA"/>
+        </w:rPr>
+        <w:t xml:space="preserve"> feeding, however, there are energetic trade-offs and decisions regarding the effort it takes to capture prey items. Pink salmon are dominant competitors for food resources, actively feeding on </w:t>
+      </w:r>
+      <w:r>
+        <w:rPr>
+          <w:rFonts w:eastAsia="Times New Roman" w:cstheme="minorHAnsi"/>
+          <w:color w:val="000000"/>
+          <w:lang w:val="en-CA"/>
+        </w:rPr>
+        <w:t xml:space="preserve">the crustacean </w:t>
+      </w:r>
+      <w:r>
+        <w:rPr>
+          <w:rFonts w:eastAsia="Times New Roman" w:cstheme="minorHAnsi"/>
+          <w:color w:val="000000"/>
+          <w:lang w:val="en-CA"/>
+        </w:rPr>
+        <w:t>zooplankton of all sizes</w:t>
+      </w:r>
+      <w:r>
+        <w:rPr>
+          <w:rFonts w:eastAsia="Times New Roman" w:cstheme="minorHAnsi"/>
+          <w:color w:val="000000"/>
+          <w:lang w:val="en-CA"/>
+        </w:rPr>
+        <w:t>, and in high abundance years, pink salmon</w:t>
+      </w:r>
+      <w:r>
+        <w:rPr>
+          <w:rFonts w:eastAsia="Times New Roman" w:cstheme="minorHAnsi"/>
+          <w:color w:val="000000"/>
+          <w:lang w:val="en-CA"/>
+        </w:rPr>
+        <w:t xml:space="preserve"> </w:t>
+      </w:r>
+      <w:r>
+        <w:rPr>
+          <w:rFonts w:eastAsia="Times New Roman" w:cstheme="minorHAnsi"/>
+          <w:color w:val="000000"/>
+          <w:lang w:val="en-CA"/>
+        </w:rPr>
+        <w:t xml:space="preserve">can cause trophic cascades. Chum salmon, on the other hand, have more </w:t>
+      </w:r>
+      <w:r>
+        <w:rPr>
+          <w:rFonts w:eastAsia="Times New Roman" w:cstheme="minorHAnsi"/>
+          <w:color w:val="000000"/>
+          <w:lang w:val="en-CA"/>
+        </w:rPr>
+        <w:t>adaptable</w:t>
+      </w:r>
+      <w:r>
+        <w:rPr>
+          <w:rFonts w:eastAsia="Times New Roman" w:cstheme="minorHAnsi"/>
+          <w:color w:val="000000"/>
+          <w:lang w:val="en-CA"/>
+        </w:rPr>
+        <w:t xml:space="preserve"> feeding strategies, with the tendency to prey shift to</w:t>
+      </w:r>
+      <w:r>
+        <w:rPr>
+          <w:rFonts w:eastAsia="Times New Roman" w:cstheme="minorHAnsi"/>
+          <w:color w:val="000000"/>
+          <w:lang w:val="en-CA"/>
+        </w:rPr>
+        <w:t>wards</w:t>
+      </w:r>
+      <w:r>
+        <w:rPr>
+          <w:rFonts w:eastAsia="Times New Roman" w:cstheme="minorHAnsi"/>
+          <w:color w:val="000000"/>
+          <w:lang w:val="en-CA"/>
+        </w:rPr>
+        <w:t xml:space="preserve"> gelatinous zooplankton in response to competition or limited food resources.</w:t>
+      </w:r>
+      <w:r>
+        <w:rPr>
+          <w:rFonts w:eastAsia="Times New Roman" w:cstheme="minorHAnsi"/>
+          <w:color w:val="000000"/>
+          <w:lang w:val="en-CA"/>
+        </w:rPr>
+        <w:t xml:space="preserve"> Therefore, while pink and chum salmon are both planktivorous during early marine life, these salmon species have the potential to compete for food or will occupy different trophic niches.</w:t>
+      </w:r>
+    </w:p>
+    <w:p>
+      <w:pPr>
+        <w:rPr>
+          <w:rFonts w:eastAsia="Times New Roman" w:cstheme="minorHAnsi"/>
+          <w:color w:val="000000"/>
+          <w:lang w:val="en-CA"/>
+        </w:rPr>
+      </w:pPr>
+    </w:p>
+    <w:p>
+      <w:pPr>
+        <w:rPr>
+          <w:rFonts w:eastAsia="Times New Roman" w:cstheme="minorHAnsi"/>
+          <w:color w:val="000000"/>
+          <w:lang w:val="en-CA"/>
+        </w:rPr>
+      </w:pPr>
+      <w:r>
+        <w:rPr>
+          <w:rFonts w:eastAsia="Times New Roman" w:cstheme="minorHAnsi"/>
+          <w:color w:val="000000"/>
+          <w:lang w:val="en-CA"/>
+        </w:rPr>
+        <w:tab/>
+        <w:t xml:space="preserve">The zooplankton communities migrating salmon encounter are largely determined by bottom up effects, such as physical mixing, nutrients, temperature, salinity and phytoplankton. </w:t>
+      </w:r>
+      <w:r>
+        <w:rPr>
+          <w:rFonts w:eastAsia="Times New Roman" w:cstheme="minorHAnsi"/>
+          <w:color w:val="000000"/>
+          <w:lang w:val="en-CA"/>
+        </w:rPr>
+        <w:t xml:space="preserve">In southern British Columbia, most juvenile salmon migrate northward through the Strait of Georgia, a seasonally stratified and productive region, then salmon reach the Discovery Islands. A complex archipelago, the Discovery Islands has tidally mixed waters and high freshwater influence and research has shown most of this area to be food-limiting for sockeye salmon. Furthering the difficulty of this migration, the deep and narrow Johnstone Strait is also well-mixed </w:t>
+      </w:r>
+      <w:r>
+        <w:rPr>
+          <w:rFonts w:eastAsia="Times New Roman" w:cstheme="minorHAnsi"/>
+          <w:color w:val="000000"/>
+          <w:lang w:val="en-CA"/>
+        </w:rPr>
+        <w:t xml:space="preserve">and a “trophic gauntlet” </w:t>
+      </w:r>
+      <w:r>
+        <w:rPr>
+          <w:rFonts w:eastAsia="Times New Roman" w:cstheme="minorHAnsi"/>
+          <w:color w:val="000000"/>
+          <w:lang w:val="en-CA"/>
+        </w:rPr>
+        <w:t xml:space="preserve">for sockeye salmon, and potentially for pink and chum salmon. Along this route situated between Vancouver Island and mainland B.C., salmon then migrate through Queen Charlotte Strait, where they may be able to replenish and forage successfully. </w:t>
+      </w:r>
+    </w:p>
+    <w:p>
+      <w:pPr>
+        <w:rPr>
+          <w:rFonts w:eastAsia="Times New Roman" w:cstheme="minorHAnsi"/>
+          <w:color w:val="000000"/>
+          <w:lang w:val="en-CA"/>
+        </w:rPr>
+      </w:pPr>
+    </w:p>
+    <w:p>
+      <w:pPr>
+        <w:rPr>
+          <w:rFonts w:eastAsia="Times New Roman" w:cstheme="minorHAnsi"/>
+          <w:lang w:val="en-CA"/>
+        </w:rPr>
+      </w:pPr>
+      <w:r>
+        <w:rPr>
+          <w:rFonts w:eastAsia="Times New Roman" w:cstheme="minorHAnsi"/>
+          <w:color w:val="000000"/>
+          <w:lang w:val="en-CA"/>
+        </w:rPr>
+        <w:tab/>
+      </w:r>
+      <w:r>
+        <w:rPr>
+          <w:rFonts w:eastAsia="Times New Roman" w:cstheme="minorHAnsi"/>
+          <w:color w:val="000000"/>
+          <w:lang w:val="en-CA"/>
+        </w:rPr>
+        <w:t>The conditions salmon encounter in this region of B.C. will likely be comparable to environments they will continue to migrate through, along the coast into the Gulf of Alaska. Coastal ocean conditions can vary from high freshwater inputs to purely oceanic, sheltered inlets to exposed areas, rocky shores to eelgrass habitats and high to low productivity levels. Therefore, not only does the Discovery Islands and Johnstone Strait region represent an important section of the salmon migration route, but is a microcosm of coastal conditions, transitioning from warm, fresh, stratified channels to a cold, saline, well-mixed, deep strait.</w:t>
+      </w:r>
+    </w:p>
+    <w:p>
+      <w:pPr>
+        <w:rPr>
+          <w:rFonts w:eastAsia="Times New Roman" w:cstheme="minorHAnsi"/>
+          <w:color w:val="000000"/>
+          <w:lang w:val="en-CA"/>
+        </w:rPr>
+      </w:pPr>
+    </w:p>
+    <w:p>
+      <w:pPr>
+        <w:rPr>
+          <w:rFonts w:eastAsia="Times New Roman" w:cstheme="minorHAnsi"/>
+          <w:color w:val="000000"/>
+          <w:lang w:val="en-CA"/>
+        </w:rPr>
+      </w:pPr>
+      <w:r>
+        <w:rPr>
+          <w:rFonts w:eastAsia="Times New Roman" w:cstheme="minorHAnsi"/>
+          <w:color w:val="000000"/>
+          <w:lang w:val="en-CA"/>
+        </w:rPr>
+        <w:tab/>
+        <w:t>The purpose of this study is to quantify diet similarity between</w:t>
+      </w:r>
+      <w:r>
+        <w:rPr>
+          <w:rFonts w:eastAsia="Times New Roman" w:cstheme="minorHAnsi"/>
+          <w:color w:val="000000"/>
+          <w:lang w:val="en-CA"/>
+        </w:rPr>
+        <w:t xml:space="preserve"> juvenile</w:t>
+      </w:r>
+      <w:r>
+        <w:rPr>
+          <w:rFonts w:eastAsia="Times New Roman" w:cstheme="minorHAnsi"/>
+          <w:color w:val="000000"/>
+          <w:lang w:val="en-CA"/>
+        </w:rPr>
+        <w:t xml:space="preserve"> pink and chum salmon </w:t>
+      </w:r>
+      <w:r>
+        <w:rPr>
+          <w:rFonts w:eastAsia="Times New Roman" w:cstheme="minorHAnsi"/>
+          <w:color w:val="000000"/>
+          <w:lang w:val="en-CA"/>
+        </w:rPr>
+        <w:t xml:space="preserve">across high and low foraging opportunities to determine potential species competition. Further, is this area of Discovery Islands and Johnstone Strait a trophic gauntlet for juvenile pink and chum salmon and what are the salmon foraging strategies and trophic niches in this area? </w:t>
+      </w:r>
     </w:p>
     <w:sectPr>
       <w:pgSz w:w="12240" w:h="15840"/>

</xml_diff>

<commit_message>
update colors with fishualize!
</commit_message>
<xml_diff>
--- a/Writing/Scrap ideas.docx
+++ b/Writing/Scrap ideas.docx
@@ -108,187 +108,222 @@
     <w:p>
       <w:pPr>
         <w:rPr>
-          <w:rFonts w:eastAsia="Times New Roman" w:cstheme="minorHAnsi"/>
-          <w:color w:val="000000"/>
-          <w:lang w:val="en-CA"/>
-        </w:rPr>
-      </w:pPr>
-      <w:r>
-        <w:rPr>
-          <w:rFonts w:eastAsia="Times New Roman" w:cstheme="minorHAnsi"/>
-          <w:color w:val="000000"/>
-          <w:lang w:val="en-CA"/>
-        </w:rPr>
-        <w:tab/>
-      </w:r>
-    </w:p>
-    <w:p>
-      <w:pPr>
-        <w:rPr>
-          <w:rFonts w:eastAsia="Times New Roman" w:cstheme="minorHAnsi"/>
-          <w:color w:val="000000"/>
-          <w:lang w:val="en-CA"/>
-        </w:rPr>
-      </w:pPr>
-    </w:p>
-    <w:p>
-      <w:pPr>
-        <w:rPr>
-          <w:rFonts w:eastAsia="Times New Roman" w:cstheme="minorHAnsi"/>
-          <w:color w:val="000000"/>
-          <w:lang w:val="en-CA"/>
-        </w:rPr>
-      </w:pPr>
-    </w:p>
-    <w:p>
-      <w:pPr>
-        <w:rPr>
-          <w:rFonts w:eastAsia="Times New Roman" w:cstheme="minorHAnsi"/>
-          <w:color w:val="000000"/>
-          <w:lang w:val="en-CA"/>
-        </w:rPr>
-      </w:pPr>
-    </w:p>
-    <w:p>
-      <w:pPr>
-        <w:rPr>
-          <w:rFonts w:eastAsia="Times New Roman" w:cstheme="minorHAnsi"/>
-          <w:color w:val="000000"/>
-          <w:lang w:val="en-CA"/>
-        </w:rPr>
-      </w:pPr>
-    </w:p>
-    <w:p>
-      <w:pPr>
-        <w:rPr>
-          <w:rFonts w:eastAsia="Times New Roman" w:cstheme="minorHAnsi"/>
-          <w:color w:val="000000"/>
-          <w:lang w:val="en-CA"/>
-        </w:rPr>
-      </w:pPr>
-    </w:p>
-    <w:p>
-      <w:pPr>
-        <w:rPr>
-          <w:rFonts w:eastAsia="Times New Roman" w:cstheme="minorHAnsi"/>
-          <w:color w:val="000000"/>
-          <w:lang w:val="en-CA"/>
-        </w:rPr>
-      </w:pPr>
-    </w:p>
-    <w:p>
-      <w:pPr>
-        <w:rPr>
-          <w:rFonts w:eastAsia="Times New Roman" w:cstheme="minorHAnsi"/>
-          <w:color w:val="000000"/>
-          <w:lang w:val="en-CA"/>
-        </w:rPr>
-      </w:pPr>
-    </w:p>
-    <w:p>
-      <w:pPr>
-        <w:rPr>
-          <w:rFonts w:eastAsia="Times New Roman" w:cstheme="minorHAnsi"/>
-          <w:color w:val="000000"/>
-          <w:lang w:val="en-CA"/>
-        </w:rPr>
-      </w:pPr>
-    </w:p>
-    <w:p>
-      <w:pPr>
-        <w:rPr>
-          <w:rFonts w:eastAsia="Times New Roman" w:cstheme="minorHAnsi"/>
-          <w:color w:val="000000"/>
-          <w:lang w:val="en-CA"/>
-        </w:rPr>
-      </w:pPr>
-    </w:p>
-    <w:p>
-      <w:pPr>
-        <w:rPr>
-          <w:rFonts w:eastAsia="Times New Roman" w:cstheme="minorHAnsi"/>
-          <w:color w:val="000000"/>
-          <w:lang w:val="en-CA"/>
-        </w:rPr>
-      </w:pPr>
-    </w:p>
-    <w:p>
-      <w:pPr>
-        <w:rPr>
-          <w:rFonts w:eastAsia="Times New Roman" w:cstheme="minorHAnsi"/>
-          <w:color w:val="000000"/>
-          <w:lang w:val="en-CA"/>
-        </w:rPr>
-      </w:pPr>
-    </w:p>
-    <w:p>
-      <w:pPr>
-        <w:rPr>
-          <w:rFonts w:eastAsia="Times New Roman" w:cstheme="minorHAnsi"/>
-          <w:color w:val="000000"/>
-          <w:lang w:val="en-CA"/>
-        </w:rPr>
-      </w:pPr>
-    </w:p>
-    <w:p>
-      <w:pPr>
-        <w:rPr>
-          <w:rFonts w:eastAsia="Times New Roman" w:cstheme="minorHAnsi"/>
-          <w:color w:val="000000"/>
-          <w:lang w:val="en-CA"/>
-        </w:rPr>
-      </w:pPr>
-    </w:p>
-    <w:p>
-      <w:pPr>
-        <w:rPr>
-          <w:rFonts w:eastAsia="Times New Roman" w:cstheme="minorHAnsi"/>
-          <w:color w:val="000000"/>
-          <w:lang w:val="en-CA"/>
-        </w:rPr>
-      </w:pPr>
-    </w:p>
-    <w:p>
-      <w:pPr>
-        <w:rPr>
-          <w:rFonts w:eastAsia="Times New Roman" w:cstheme="minorHAnsi"/>
-          <w:color w:val="000000"/>
-          <w:lang w:val="en-CA"/>
-        </w:rPr>
-      </w:pPr>
-    </w:p>
-    <w:p>
-      <w:pPr>
-        <w:rPr>
-          <w:rFonts w:eastAsia="Times New Roman" w:cstheme="minorHAnsi"/>
-          <w:color w:val="000000"/>
-          <w:lang w:val="en-CA"/>
-        </w:rPr>
-      </w:pPr>
-    </w:p>
-    <w:p>
-      <w:pPr>
-        <w:rPr>
-          <w:rFonts w:eastAsia="Times New Roman" w:cstheme="minorHAnsi"/>
-          <w:color w:val="000000"/>
-          <w:lang w:val="en-CA"/>
-        </w:rPr>
-      </w:pPr>
-    </w:p>
-    <w:p>
-      <w:pPr>
-        <w:rPr>
-          <w:rFonts w:eastAsia="Times New Roman" w:cstheme="minorHAnsi"/>
-          <w:color w:val="000000"/>
-          <w:lang w:val="en-CA"/>
-        </w:rPr>
-      </w:pPr>
-      <w:r>
-        <w:rPr>
-          <w:rFonts w:eastAsia="Times New Roman" w:cstheme="minorHAnsi"/>
-          <w:color w:val="000000"/>
-          <w:lang w:val="en-CA"/>
-        </w:rPr>
+          <w:rFonts w:ascii="Times New Roman" w:eastAsia="Times New Roman" w:hAnsi="Times New Roman" w:cs="Times New Roman"/>
+          <w:lang w:val="en-CA"/>
+        </w:rPr>
+      </w:pPr>
+      <w:r>
+        <w:rPr>
+          <w:rFonts w:ascii="Arial" w:eastAsia="Times New Roman" w:hAnsi="Arial" w:cs="Arial"/>
+          <w:b/>
+          <w:bCs/>
+          <w:color w:val="000000"/>
+          <w:sz w:val="22"/>
+          <w:szCs w:val="22"/>
+          <w:lang w:val="en-CA"/>
+        </w:rPr>
+        <w:t>Chapter 2: From gauntlet to refuge: Juvenile pink and chum salmon dietary overlap</w:t>
+      </w:r>
+    </w:p>
+    <w:p>
+      <w:pPr>
+        <w:rPr>
+          <w:rFonts w:ascii="Times New Roman" w:eastAsia="Times New Roman" w:hAnsi="Times New Roman" w:cs="Times New Roman"/>
+          <w:lang w:val="en-CA"/>
+        </w:rPr>
+      </w:pPr>
+    </w:p>
+    <w:p>
+      <w:pPr>
+        <w:rPr>
+          <w:rFonts w:ascii="Times New Roman" w:eastAsia="Times New Roman" w:hAnsi="Times New Roman" w:cs="Times New Roman"/>
+          <w:lang w:val="en-CA"/>
+        </w:rPr>
+      </w:pPr>
+      <w:r>
+        <w:rPr>
+          <w:rFonts w:ascii="Arial" w:eastAsia="Times New Roman" w:hAnsi="Arial" w:cs="Arial"/>
+          <w:b/>
+          <w:bCs/>
+          <w:color w:val="000000"/>
+          <w:sz w:val="22"/>
+          <w:szCs w:val="22"/>
+          <w:lang w:val="en-CA"/>
+        </w:rPr>
+        <w:t>Chapter 2: Salmon resource partitioning under high and low foraging opportunities</w:t>
+      </w:r>
+    </w:p>
+    <w:p>
+      <w:pPr>
+        <w:rPr>
+          <w:rFonts w:ascii="Times New Roman" w:eastAsia="Times New Roman" w:hAnsi="Times New Roman" w:cs="Times New Roman"/>
+          <w:lang w:val="en-CA"/>
+        </w:rPr>
+      </w:pPr>
+    </w:p>
+    <w:p>
+      <w:pPr>
+        <w:rPr>
+          <w:rFonts w:ascii="Times New Roman" w:eastAsia="Times New Roman" w:hAnsi="Times New Roman" w:cs="Times New Roman"/>
+          <w:lang w:val="en-CA"/>
+        </w:rPr>
+      </w:pPr>
+      <w:r>
+        <w:rPr>
+          <w:rFonts w:ascii="Arial" w:eastAsia="Times New Roman" w:hAnsi="Arial" w:cs="Arial"/>
+          <w:b/>
+          <w:bCs/>
+          <w:color w:val="000000"/>
+          <w:sz w:val="22"/>
+          <w:szCs w:val="22"/>
+          <w:lang w:val="en-CA"/>
+        </w:rPr>
+        <w:t>Chapter 2: Pink and chum salmon prey partitioning decreases with foraging intensity</w:t>
+      </w:r>
+    </w:p>
+    <w:p>
+      <w:pPr>
+        <w:rPr>
+          <w:rFonts w:ascii="Times New Roman" w:eastAsia="Times New Roman" w:hAnsi="Times New Roman" w:cs="Times New Roman"/>
+          <w:lang w:val="en-CA"/>
+        </w:rPr>
+      </w:pPr>
+    </w:p>
+    <w:p>
+      <w:pPr>
+        <w:rPr>
+          <w:rFonts w:ascii="Times New Roman" w:eastAsia="Times New Roman" w:hAnsi="Times New Roman" w:cs="Times New Roman"/>
+          <w:lang w:val="en-CA"/>
+        </w:rPr>
+      </w:pPr>
+      <w:r>
+        <w:rPr>
+          <w:rFonts w:ascii="Arial" w:eastAsia="Times New Roman" w:hAnsi="Arial" w:cs="Arial"/>
+          <w:b/>
+          <w:bCs/>
+          <w:color w:val="000000"/>
+          <w:sz w:val="22"/>
+          <w:szCs w:val="22"/>
+          <w:lang w:val="en-CA"/>
+        </w:rPr>
+        <w:t>Chapter 3: Prey phenology influences juvenile salmon interactions and trophic niches</w:t>
+      </w:r>
+    </w:p>
+    <w:p>
+      <w:pPr>
+        <w:rPr>
+          <w:rFonts w:ascii="Times New Roman" w:eastAsia="Times New Roman" w:hAnsi="Times New Roman" w:cs="Times New Roman"/>
+          <w:lang w:val="en-CA"/>
+        </w:rPr>
+      </w:pPr>
+    </w:p>
+    <w:p>
+      <w:pPr>
+        <w:rPr>
+          <w:rFonts w:ascii="Times New Roman" w:eastAsia="Times New Roman" w:hAnsi="Times New Roman" w:cs="Times New Roman"/>
+          <w:lang w:val="en-CA"/>
+        </w:rPr>
+      </w:pPr>
+      <w:r>
+        <w:rPr>
+          <w:rFonts w:ascii="Arial" w:eastAsia="Times New Roman" w:hAnsi="Arial" w:cs="Arial"/>
+          <w:b/>
+          <w:bCs/>
+          <w:color w:val="000000"/>
+          <w:sz w:val="22"/>
+          <w:szCs w:val="22"/>
+          <w:lang w:val="en-CA"/>
+        </w:rPr>
+        <w:t>Chapter 3: Salmon dietary overlap depends on prey phenology and migration timing</w:t>
+      </w:r>
+    </w:p>
+    <w:p>
+      <w:pPr>
+        <w:rPr>
+          <w:rFonts w:eastAsia="Times New Roman" w:cstheme="minorHAnsi"/>
+          <w:color w:val="000000"/>
+          <w:lang w:val="en-CA"/>
+        </w:rPr>
+      </w:pPr>
+    </w:p>
+    <w:p>
+      <w:pPr>
+        <w:rPr>
+          <w:rFonts w:eastAsia="Times New Roman" w:cstheme="minorHAnsi"/>
+          <w:color w:val="000000"/>
+          <w:lang w:val="en-CA"/>
+        </w:rPr>
+      </w:pPr>
+    </w:p>
+    <w:p>
+      <w:pPr>
+        <w:rPr>
+          <w:rFonts w:eastAsia="Times New Roman" w:cstheme="minorHAnsi"/>
+          <w:color w:val="000000"/>
+          <w:lang w:val="en-CA"/>
+        </w:rPr>
+      </w:pPr>
+    </w:p>
+    <w:p>
+      <w:pPr>
+        <w:rPr>
+          <w:rFonts w:eastAsia="Times New Roman" w:cstheme="minorHAnsi"/>
+          <w:color w:val="000000"/>
+          <w:lang w:val="en-CA"/>
+        </w:rPr>
+      </w:pPr>
+    </w:p>
+    <w:p>
+      <w:pPr>
+        <w:rPr>
+          <w:rFonts w:eastAsia="Times New Roman" w:cstheme="minorHAnsi"/>
+          <w:color w:val="000000"/>
+          <w:lang w:val="en-CA"/>
+        </w:rPr>
+      </w:pPr>
+    </w:p>
+    <w:p>
+      <w:pPr>
+        <w:rPr>
+          <w:rFonts w:eastAsia="Times New Roman" w:cstheme="minorHAnsi"/>
+          <w:color w:val="000000"/>
+          <w:lang w:val="en-CA"/>
+        </w:rPr>
+      </w:pPr>
+    </w:p>
+    <w:p>
+      <w:pPr>
+        <w:rPr>
+          <w:rFonts w:eastAsia="Times New Roman" w:cstheme="minorHAnsi"/>
+          <w:color w:val="000000"/>
+          <w:lang w:val="en-CA"/>
+        </w:rPr>
+      </w:pPr>
+    </w:p>
+    <w:p>
+      <w:pPr>
+        <w:rPr>
+          <w:rFonts w:eastAsia="Times New Roman" w:cstheme="minorHAnsi"/>
+          <w:color w:val="000000"/>
+          <w:lang w:val="en-CA"/>
+        </w:rPr>
+      </w:pPr>
+    </w:p>
+    <w:p>
+      <w:pPr>
+        <w:rPr>
+          <w:rFonts w:eastAsia="Times New Roman" w:cstheme="minorHAnsi"/>
+          <w:color w:val="000000"/>
+          <w:lang w:val="en-CA"/>
+        </w:rPr>
+      </w:pPr>
+      <w:r>
+        <w:rPr>
+          <w:rFonts w:eastAsia="Times New Roman" w:cstheme="minorHAnsi"/>
+          <w:color w:val="000000"/>
+          <w:lang w:val="en-CA"/>
+        </w:rPr>
+        <w:lastRenderedPageBreak/>
         <w:tab/>
       </w:r>
       <w:r>
@@ -838,23 +873,13 @@
           <w:lang w:val="en-CA"/>
         </w:rPr>
       </w:pPr>
-      <w:proofErr w:type="spellStart"/>
-      <w:r>
-        <w:rPr>
-          <w:rFonts w:eastAsia="Times New Roman" w:cstheme="minorHAnsi"/>
-          <w:color w:val="000000"/>
-          <w:lang w:val="en-CA"/>
-        </w:rPr>
-        <w:t>Outmigrating</w:t>
-      </w:r>
-      <w:proofErr w:type="spellEnd"/>
-      <w:r>
-        <w:rPr>
-          <w:rFonts w:eastAsia="Times New Roman" w:cstheme="minorHAnsi"/>
-          <w:color w:val="000000"/>
-          <w:lang w:val="en-CA"/>
-        </w:rPr>
-        <w:t xml:space="preserve"> salmon adapt to shifting prey and competitors, strategy pros/cons</w:t>
+      <w:r>
+        <w:rPr>
+          <w:rFonts w:eastAsia="Times New Roman" w:cstheme="minorHAnsi"/>
+          <w:color w:val="000000"/>
+          <w:lang w:val="en-CA"/>
+        </w:rPr>
+        <w:t>Outmigrating salmon adapt to shifting prey and competitors, strategy pros/cons</w:t>
       </w:r>
     </w:p>
     <w:p>
@@ -913,142 +938,124 @@
     <w:p>
       <w:pPr>
         <w:rPr>
-          <w:rFonts w:ascii="Times New Roman" w:eastAsia="Times New Roman" w:hAnsi="Times New Roman" w:cs="Times New Roman"/>
-          <w:lang w:val="en-CA"/>
-        </w:rPr>
-      </w:pPr>
-      <w:r>
-        <w:rPr>
-          <w:rFonts w:ascii="Arial" w:eastAsia="Times New Roman" w:hAnsi="Arial" w:cs="Arial"/>
-          <w:b/>
-          <w:bCs/>
-          <w:color w:val="000000"/>
-          <w:sz w:val="22"/>
-          <w:szCs w:val="22"/>
-          <w:lang w:val="en-CA"/>
-        </w:rPr>
-        <w:t>Chapter 2: From gauntlet to refuge: Juvenile pink and chum salmon dietary overlap</w:t>
-      </w:r>
-    </w:p>
-    <w:p>
-      <w:pPr>
-        <w:rPr>
-          <w:rFonts w:ascii="Times New Roman" w:eastAsia="Times New Roman" w:hAnsi="Times New Roman" w:cs="Times New Roman"/>
-          <w:lang w:val="en-CA"/>
-        </w:rPr>
-      </w:pPr>
-    </w:p>
-    <w:p>
-      <w:pPr>
-        <w:rPr>
-          <w:rFonts w:ascii="Times New Roman" w:eastAsia="Times New Roman" w:hAnsi="Times New Roman" w:cs="Times New Roman"/>
-          <w:lang w:val="en-CA"/>
-        </w:rPr>
-      </w:pPr>
-      <w:r>
-        <w:rPr>
-          <w:rFonts w:ascii="Arial" w:eastAsia="Times New Roman" w:hAnsi="Arial" w:cs="Arial"/>
-          <w:b/>
-          <w:bCs/>
-          <w:color w:val="000000"/>
-          <w:sz w:val="22"/>
-          <w:szCs w:val="22"/>
-          <w:lang w:val="en-CA"/>
-        </w:rPr>
-        <w:t>Chapter 2: Salmon resource partitioning under high and low foraging opportunities</w:t>
-      </w:r>
-    </w:p>
-    <w:p>
-      <w:pPr>
-        <w:rPr>
-          <w:rFonts w:ascii="Times New Roman" w:eastAsia="Times New Roman" w:hAnsi="Times New Roman" w:cs="Times New Roman"/>
-          <w:lang w:val="en-CA"/>
-        </w:rPr>
-      </w:pPr>
-    </w:p>
-    <w:p>
-      <w:pPr>
-        <w:rPr>
-          <w:rFonts w:ascii="Times New Roman" w:eastAsia="Times New Roman" w:hAnsi="Times New Roman" w:cs="Times New Roman"/>
-          <w:lang w:val="en-CA"/>
-        </w:rPr>
-      </w:pPr>
-      <w:r>
-        <w:rPr>
-          <w:rFonts w:ascii="Arial" w:eastAsia="Times New Roman" w:hAnsi="Arial" w:cs="Arial"/>
-          <w:b/>
-          <w:bCs/>
-          <w:color w:val="000000"/>
-          <w:sz w:val="22"/>
-          <w:szCs w:val="22"/>
-          <w:lang w:val="en-CA"/>
-        </w:rPr>
-        <w:t>Chapter 2: Pink and chum salmon prey partitioning decreases with foraging intensity</w:t>
-      </w:r>
-    </w:p>
-    <w:p>
-      <w:pPr>
-        <w:rPr>
-          <w:rFonts w:ascii="Times New Roman" w:eastAsia="Times New Roman" w:hAnsi="Times New Roman" w:cs="Times New Roman"/>
-          <w:lang w:val="en-CA"/>
-        </w:rPr>
-      </w:pPr>
-    </w:p>
-    <w:p>
-      <w:pPr>
-        <w:rPr>
-          <w:rFonts w:ascii="Times New Roman" w:eastAsia="Times New Roman" w:hAnsi="Times New Roman" w:cs="Times New Roman"/>
-          <w:lang w:val="en-CA"/>
-        </w:rPr>
-      </w:pPr>
-      <w:r>
-        <w:rPr>
-          <w:rFonts w:ascii="Arial" w:eastAsia="Times New Roman" w:hAnsi="Arial" w:cs="Arial"/>
-          <w:b/>
-          <w:bCs/>
-          <w:color w:val="000000"/>
-          <w:sz w:val="22"/>
-          <w:szCs w:val="22"/>
-          <w:lang w:val="en-CA"/>
-        </w:rPr>
-        <w:t>Chapter 3: Prey phenology influences juvenile salmon interactions and trophic niches</w:t>
-      </w:r>
-    </w:p>
-    <w:p>
-      <w:pPr>
-        <w:rPr>
-          <w:rFonts w:ascii="Times New Roman" w:eastAsia="Times New Roman" w:hAnsi="Times New Roman" w:cs="Times New Roman"/>
-          <w:lang w:val="en-CA"/>
-        </w:rPr>
-      </w:pPr>
-    </w:p>
-    <w:p>
-      <w:pPr>
-        <w:rPr>
-          <w:rFonts w:ascii="Times New Roman" w:eastAsia="Times New Roman" w:hAnsi="Times New Roman" w:cs="Times New Roman"/>
-          <w:lang w:val="en-CA"/>
-        </w:rPr>
-      </w:pPr>
-      <w:r>
-        <w:rPr>
-          <w:rFonts w:ascii="Arial" w:eastAsia="Times New Roman" w:hAnsi="Arial" w:cs="Arial"/>
-          <w:b/>
-          <w:bCs/>
-          <w:color w:val="000000"/>
-          <w:sz w:val="22"/>
-          <w:szCs w:val="22"/>
-          <w:lang w:val="en-CA"/>
-        </w:rPr>
-        <w:t>Chapter 3: Salmon dietary overlap depends on prey phenology and migration timing</w:t>
-      </w:r>
-    </w:p>
-    <w:p>
-      <w:pPr>
-        <w:rPr>
-          <w:rFonts w:ascii="Times New Roman" w:eastAsia="Times New Roman" w:hAnsi="Times New Roman" w:cs="Times New Roman"/>
-          <w:lang w:val="en-CA"/>
-        </w:rPr>
-      </w:pPr>
+          <w:rFonts w:eastAsia="Times New Roman" w:cstheme="minorHAnsi"/>
+          <w:color w:val="000000"/>
+          <w:lang w:val="en-CA"/>
+        </w:rPr>
+      </w:pPr>
+    </w:p>
+    <w:p>
+      <w:pPr>
+        <w:rPr>
+          <w:rFonts w:eastAsia="Times New Roman" w:cstheme="minorHAnsi"/>
+          <w:color w:val="000000"/>
+          <w:lang w:val="en-CA"/>
+        </w:rPr>
+      </w:pPr>
+      <w:r>
+        <w:rPr>
+          <w:rFonts w:eastAsia="Times New Roman" w:cstheme="minorHAnsi"/>
+          <w:color w:val="000000"/>
+          <w:lang w:val="en-CA"/>
+        </w:rPr>
+        <w:t>Overall, juvenile pink and chum salmon diets are influenced by availability of prey and the overlap between species shows a clear relationship to feeding intensity. …</w:t>
+      </w:r>
+    </w:p>
+    <w:p>
+      <w:pPr>
+        <w:spacing w:line="480" w:lineRule="auto"/>
+        <w:rPr>
+          <w:rFonts w:eastAsia="Times New Roman" w:cstheme="minorHAnsi"/>
+          <w:color w:val="000000"/>
+          <w:lang w:val="en-CA"/>
+        </w:rPr>
+      </w:pPr>
+      <w:r>
+        <w:rPr>
+          <w:rFonts w:eastAsia="Times New Roman" w:cstheme="minorHAnsi"/>
+          <w:color w:val="000000"/>
+          <w:lang w:val="en-CA"/>
+        </w:rPr>
+        <w:t>…</w:t>
+      </w:r>
+    </w:p>
+    <w:p>
+      <w:pPr>
+        <w:spacing w:line="480" w:lineRule="auto"/>
+        <w:rPr>
+          <w:rFonts w:eastAsia="Times New Roman" w:cstheme="minorHAnsi"/>
+          <w:color w:val="000000"/>
+          <w:lang w:val="en-CA"/>
+        </w:rPr>
+      </w:pPr>
+      <w:r>
+        <w:rPr>
+          <w:rFonts w:eastAsia="Times New Roman" w:cstheme="minorHAnsi"/>
+          <w:color w:val="000000"/>
+          <w:lang w:val="en-CA"/>
+        </w:rPr>
+        <w:t>Interspecific competition between species shifts with the foraging environments encountered, and more research should be focused on the feeding grounds of Queen Charlotte Strait and whether that persists temporally as a recovery zone for these starving, migrating</w:t>
+      </w:r>
+      <w:r>
+        <w:rPr>
+          <w:rFonts w:eastAsia="Times New Roman" w:cstheme="minorHAnsi"/>
+          <w:color w:val="000000"/>
+          <w:lang w:val="en-CA"/>
+        </w:rPr>
+        <w:t xml:space="preserve"> </w:t>
+      </w:r>
+      <w:r>
+        <w:rPr>
+          <w:rFonts w:eastAsia="Times New Roman" w:cstheme="minorHAnsi"/>
+          <w:color w:val="000000"/>
+          <w:lang w:val="en-CA"/>
+        </w:rPr>
+        <w:t xml:space="preserve">young salmon. </w:t>
+      </w:r>
+    </w:p>
+    <w:p>
+      <w:pPr>
+        <w:spacing w:line="480" w:lineRule="auto"/>
+        <w:rPr>
+          <w:rFonts w:eastAsia="Times New Roman" w:cstheme="minorHAnsi"/>
+          <w:color w:val="000000"/>
+          <w:lang w:val="en-CA"/>
+        </w:rPr>
+      </w:pPr>
+      <w:r>
+        <w:rPr>
+          <w:rFonts w:eastAsia="Times New Roman" w:cstheme="minorHAnsi"/>
+          <w:color w:val="000000"/>
+          <w:lang w:val="en-CA"/>
+        </w:rPr>
+        <w:t>…</w:t>
+      </w:r>
+    </w:p>
+    <w:p>
+      <w:pPr>
+        <w:spacing w:line="480" w:lineRule="auto"/>
+        <w:rPr>
+          <w:rFonts w:eastAsia="Times New Roman" w:cstheme="minorHAnsi"/>
+          <w:color w:val="000000"/>
+          <w:lang w:val="en-CA"/>
+        </w:rPr>
+      </w:pPr>
+      <w:r>
+        <w:rPr>
+          <w:rFonts w:eastAsia="Times New Roman" w:cstheme="minorHAnsi"/>
+          <w:color w:val="000000"/>
+          <w:lang w:val="en-CA"/>
+        </w:rPr>
+        <w:t xml:space="preserve"> This study illustrates the importance of research on the interspecies competitive interactions, such as pink and chum salmon in high and low foraging opportunities to understand survival. </w:t>
+      </w:r>
+      <w:r>
+        <w:rPr>
+          <w:rFonts w:eastAsia="Times New Roman" w:cstheme="minorHAnsi"/>
+          <w:color w:val="000000"/>
+          <w:lang w:val="en-CA"/>
+        </w:rPr>
+        <w:t>Pink salmon have the potential to outcompete other species for calanoid copepods so further research is needed in this food limited area, and chum salmon could be used as ecosystem indicators, due to the consistent prey shifting between both high and low foraging conditions.</w:t>
+      </w:r>
     </w:p>
     <w:p>
       <w:pPr>

</xml_diff>

<commit_message>
updated figs, files, writing, scripts, E.longipedata
</commit_message>
<xml_diff>
--- a/Writing/Scrap ideas.docx
+++ b/Writing/Scrap ideas.docx
@@ -5,11 +5,13 @@
     <w:p>
       <w:pPr>
         <w:rPr>
-          <w:lang w:val="en-CA"/>
-        </w:rPr>
-      </w:pPr>
-      <w:r>
-        <w:rPr>
+          <w:rFonts w:cstheme="minorHAnsi"/>
+          <w:lang w:val="en-CA"/>
+        </w:rPr>
+      </w:pPr>
+      <w:r>
+        <w:rPr>
+          <w:rFonts w:cstheme="minorHAnsi"/>
           <w:lang w:val="en-CA"/>
         </w:rPr>
         <w:t>General thesis ideas that need to be rearranged:</w:t>
@@ -18,24 +20,28 @@
     <w:p>
       <w:pPr>
         <w:rPr>
-          <w:lang w:val="en-CA"/>
-        </w:rPr>
-      </w:pPr>
-    </w:p>
-    <w:p>
-      <w:pPr>
-        <w:rPr>
-          <w:lang w:val="en-CA"/>
-        </w:rPr>
-      </w:pPr>
-      <w:r>
-        <w:rPr>
+          <w:rFonts w:cstheme="minorHAnsi"/>
+          <w:lang w:val="en-CA"/>
+        </w:rPr>
+      </w:pPr>
+    </w:p>
+    <w:p>
+      <w:pPr>
+        <w:rPr>
+          <w:rFonts w:cstheme="minorHAnsi"/>
+          <w:lang w:val="en-CA"/>
+        </w:rPr>
+      </w:pPr>
+      <w:r>
+        <w:rPr>
+          <w:rFonts w:cstheme="minorHAnsi"/>
           <w:lang w:val="en-CA"/>
         </w:rPr>
         <w:t>From spatial chapter, some needs moving to intro chapter</w:t>
       </w:r>
       <w:r>
         <w:rPr>
+          <w:rFonts w:cstheme="minorHAnsi"/>
           <w:lang w:val="en-CA"/>
         </w:rPr>
         <w:t>:</w:t>
@@ -44,6 +50,7 @@
     <w:p>
       <w:pPr>
         <w:rPr>
+          <w:rFonts w:cstheme="minorHAnsi"/>
           <w:lang w:val="en-CA"/>
         </w:rPr>
       </w:pPr>
@@ -101,20 +108,21 @@
     <w:p>
       <w:pPr>
         <w:rPr>
-          <w:lang w:val="en-CA"/>
-        </w:rPr>
-      </w:pPr>
-    </w:p>
-    <w:p>
-      <w:pPr>
-        <w:rPr>
-          <w:rFonts w:ascii="Times New Roman" w:eastAsia="Times New Roman" w:hAnsi="Times New Roman" w:cs="Times New Roman"/>
-          <w:lang w:val="en-CA"/>
-        </w:rPr>
-      </w:pPr>
-      <w:r>
-        <w:rPr>
-          <w:rFonts w:ascii="Arial" w:eastAsia="Times New Roman" w:hAnsi="Arial" w:cs="Arial"/>
+          <w:rFonts w:cstheme="minorHAnsi"/>
+          <w:lang w:val="en-CA"/>
+        </w:rPr>
+      </w:pPr>
+    </w:p>
+    <w:p>
+      <w:pPr>
+        <w:rPr>
+          <w:rFonts w:eastAsia="Times New Roman" w:cstheme="minorHAnsi"/>
+          <w:lang w:val="en-CA"/>
+        </w:rPr>
+      </w:pPr>
+      <w:r>
+        <w:rPr>
+          <w:rFonts w:eastAsia="Times New Roman" w:cstheme="minorHAnsi"/>
           <w:b/>
           <w:bCs/>
           <w:color w:val="000000"/>
@@ -128,21 +136,21 @@
     <w:p>
       <w:pPr>
         <w:rPr>
-          <w:rFonts w:ascii="Times New Roman" w:eastAsia="Times New Roman" w:hAnsi="Times New Roman" w:cs="Times New Roman"/>
-          <w:lang w:val="en-CA"/>
-        </w:rPr>
-      </w:pPr>
-    </w:p>
-    <w:p>
-      <w:pPr>
-        <w:rPr>
-          <w:rFonts w:ascii="Times New Roman" w:eastAsia="Times New Roman" w:hAnsi="Times New Roman" w:cs="Times New Roman"/>
-          <w:lang w:val="en-CA"/>
-        </w:rPr>
-      </w:pPr>
-      <w:r>
-        <w:rPr>
-          <w:rFonts w:ascii="Arial" w:eastAsia="Times New Roman" w:hAnsi="Arial" w:cs="Arial"/>
+          <w:rFonts w:eastAsia="Times New Roman" w:cstheme="minorHAnsi"/>
+          <w:lang w:val="en-CA"/>
+        </w:rPr>
+      </w:pPr>
+    </w:p>
+    <w:p>
+      <w:pPr>
+        <w:rPr>
+          <w:rFonts w:eastAsia="Times New Roman" w:cstheme="minorHAnsi"/>
+          <w:lang w:val="en-CA"/>
+        </w:rPr>
+      </w:pPr>
+      <w:r>
+        <w:rPr>
+          <w:rFonts w:eastAsia="Times New Roman" w:cstheme="minorHAnsi"/>
           <w:b/>
           <w:bCs/>
           <w:color w:val="000000"/>
@@ -156,21 +164,21 @@
     <w:p>
       <w:pPr>
         <w:rPr>
-          <w:rFonts w:ascii="Times New Roman" w:eastAsia="Times New Roman" w:hAnsi="Times New Roman" w:cs="Times New Roman"/>
-          <w:lang w:val="en-CA"/>
-        </w:rPr>
-      </w:pPr>
-    </w:p>
-    <w:p>
-      <w:pPr>
-        <w:rPr>
-          <w:rFonts w:ascii="Times New Roman" w:eastAsia="Times New Roman" w:hAnsi="Times New Roman" w:cs="Times New Roman"/>
-          <w:lang w:val="en-CA"/>
-        </w:rPr>
-      </w:pPr>
-      <w:r>
-        <w:rPr>
-          <w:rFonts w:ascii="Arial" w:eastAsia="Times New Roman" w:hAnsi="Arial" w:cs="Arial"/>
+          <w:rFonts w:eastAsia="Times New Roman" w:cstheme="minorHAnsi"/>
+          <w:lang w:val="en-CA"/>
+        </w:rPr>
+      </w:pPr>
+    </w:p>
+    <w:p>
+      <w:pPr>
+        <w:rPr>
+          <w:rFonts w:eastAsia="Times New Roman" w:cstheme="minorHAnsi"/>
+          <w:lang w:val="en-CA"/>
+        </w:rPr>
+      </w:pPr>
+      <w:r>
+        <w:rPr>
+          <w:rFonts w:eastAsia="Times New Roman" w:cstheme="minorHAnsi"/>
           <w:b/>
           <w:bCs/>
           <w:color w:val="000000"/>
@@ -184,21 +192,21 @@
     <w:p>
       <w:pPr>
         <w:rPr>
-          <w:rFonts w:ascii="Times New Roman" w:eastAsia="Times New Roman" w:hAnsi="Times New Roman" w:cs="Times New Roman"/>
-          <w:lang w:val="en-CA"/>
-        </w:rPr>
-      </w:pPr>
-    </w:p>
-    <w:p>
-      <w:pPr>
-        <w:rPr>
-          <w:rFonts w:ascii="Times New Roman" w:eastAsia="Times New Roman" w:hAnsi="Times New Roman" w:cs="Times New Roman"/>
-          <w:lang w:val="en-CA"/>
-        </w:rPr>
-      </w:pPr>
-      <w:r>
-        <w:rPr>
-          <w:rFonts w:ascii="Arial" w:eastAsia="Times New Roman" w:hAnsi="Arial" w:cs="Arial"/>
+          <w:rFonts w:eastAsia="Times New Roman" w:cstheme="minorHAnsi"/>
+          <w:lang w:val="en-CA"/>
+        </w:rPr>
+      </w:pPr>
+    </w:p>
+    <w:p>
+      <w:pPr>
+        <w:rPr>
+          <w:rFonts w:eastAsia="Times New Roman" w:cstheme="minorHAnsi"/>
+          <w:lang w:val="en-CA"/>
+        </w:rPr>
+      </w:pPr>
+      <w:r>
+        <w:rPr>
+          <w:rFonts w:eastAsia="Times New Roman" w:cstheme="minorHAnsi"/>
           <w:b/>
           <w:bCs/>
           <w:color w:val="000000"/>
@@ -212,21 +220,21 @@
     <w:p>
       <w:pPr>
         <w:rPr>
-          <w:rFonts w:ascii="Times New Roman" w:eastAsia="Times New Roman" w:hAnsi="Times New Roman" w:cs="Times New Roman"/>
-          <w:lang w:val="en-CA"/>
-        </w:rPr>
-      </w:pPr>
-    </w:p>
-    <w:p>
-      <w:pPr>
-        <w:rPr>
-          <w:rFonts w:ascii="Times New Roman" w:eastAsia="Times New Roman" w:hAnsi="Times New Roman" w:cs="Times New Roman"/>
-          <w:lang w:val="en-CA"/>
-        </w:rPr>
-      </w:pPr>
-      <w:r>
-        <w:rPr>
-          <w:rFonts w:ascii="Arial" w:eastAsia="Times New Roman" w:hAnsi="Arial" w:cs="Arial"/>
+          <w:rFonts w:eastAsia="Times New Roman" w:cstheme="minorHAnsi"/>
+          <w:lang w:val="en-CA"/>
+        </w:rPr>
+      </w:pPr>
+    </w:p>
+    <w:p>
+      <w:pPr>
+        <w:rPr>
+          <w:rFonts w:eastAsia="Times New Roman" w:cstheme="minorHAnsi"/>
+          <w:lang w:val="en-CA"/>
+        </w:rPr>
+      </w:pPr>
+      <w:r>
+        <w:rPr>
+          <w:rFonts w:eastAsia="Times New Roman" w:cstheme="minorHAnsi"/>
           <w:b/>
           <w:bCs/>
           <w:color w:val="000000"/>
@@ -323,15 +331,7 @@
           <w:color w:val="000000"/>
           <w:lang w:val="en-CA"/>
         </w:rPr>
-        <w:lastRenderedPageBreak/>
         <w:tab/>
-      </w:r>
-      <w:r>
-        <w:rPr>
-          <w:rFonts w:eastAsia="Times New Roman" w:cstheme="minorHAnsi"/>
-          <w:color w:val="000000"/>
-          <w:lang w:val="en-CA"/>
-        </w:rPr>
         <w:t>Pacific salmon are opportunistic foragers, shifting their diets according to the available prey fields, environmental conditions, and potential interspecific competition. Physical and biogeochemical properties of the ocean facilitate phytoplankton production, which stimulates zooplankton blooms, which then become prey for higher level predators. Availability of prey in the dynamic ocean environment can influence the trophic niches of predators such as salmon and occupying the same niche can lead to competitive exclusion. Two species that coexist can either occupy different niches and consume different prey or occupy the same niche, but one will have the advantage and drive the other into extinction.</w:t>
       </w:r>
     </w:p>
@@ -357,15 +357,7 @@
           <w:lang w:val="en-CA"/>
         </w:rPr>
         <w:tab/>
-        <w:t>Pink salmon remain planktivorous throughout their short life cycle and in higher abundance years have been shown to outcompete other species for zooplankton resources</w:t>
-      </w:r>
-      <w:r>
-        <w:rPr>
-          <w:rFonts w:eastAsia="Times New Roman" w:cstheme="minorHAnsi"/>
-          <w:color w:val="000000"/>
-          <w:lang w:val="en-CA"/>
-        </w:rPr>
-        <w:t xml:space="preserve"> </w:t>
+        <w:t xml:space="preserve">Pink salmon remain planktivorous throughout their short life cycle and in higher abundance years have been shown to outcompete other species for zooplankton resources </w:t>
       </w:r>
       <w:r>
         <w:rPr>
@@ -994,7 +986,597 @@
           <w:color w:val="000000"/>
           <w:lang w:val="en-CA"/>
         </w:rPr>
-        <w:t>Interspecific competition between species shifts with the foraging environments encountered, and more research should be focused on the feeding grounds of Queen Charlotte Strait and whether that persists temporally as a recovery zone for these starving, migrating</w:t>
+        <w:t xml:space="preserve">Interspecific competition between species shifts with the foraging environments encountered, and more research should be focused on the feeding grounds of Queen Charlotte Strait and whether that persists temporally as a recovery zone for these starving, migrating young salmon. </w:t>
+      </w:r>
+    </w:p>
+    <w:p>
+      <w:pPr>
+        <w:spacing w:line="480" w:lineRule="auto"/>
+        <w:rPr>
+          <w:rFonts w:eastAsia="Times New Roman" w:cstheme="minorHAnsi"/>
+          <w:color w:val="000000"/>
+          <w:lang w:val="en-CA"/>
+        </w:rPr>
+      </w:pPr>
+      <w:r>
+        <w:rPr>
+          <w:rFonts w:eastAsia="Times New Roman" w:cstheme="minorHAnsi"/>
+          <w:color w:val="000000"/>
+          <w:lang w:val="en-CA"/>
+        </w:rPr>
+        <w:t>…</w:t>
+      </w:r>
+    </w:p>
+    <w:p>
+      <w:pPr>
+        <w:spacing w:line="480" w:lineRule="auto"/>
+        <w:rPr>
+          <w:rFonts w:eastAsia="Times New Roman" w:cstheme="minorHAnsi"/>
+          <w:color w:val="000000"/>
+          <w:lang w:val="en-CA"/>
+        </w:rPr>
+      </w:pPr>
+      <w:r>
+        <w:rPr>
+          <w:rFonts w:eastAsia="Times New Roman" w:cstheme="minorHAnsi"/>
+          <w:color w:val="000000"/>
+          <w:lang w:val="en-CA"/>
+        </w:rPr>
+        <w:t xml:space="preserve"> This study illustrates the importance of research on the interspecies competitive interactions, such as pink and chum salmon in high and low foraging opportunities to understand survival. Pink salmon have the potential to outcompete other species for calanoid copepods so further research is needed in this food limited area, and chum salmon could be used as ecosystem indicators, due to the consistent prey shifting between both high and low foraging conditions.</w:t>
+      </w:r>
+    </w:p>
+    <w:p>
+      <w:pPr>
+        <w:rPr>
+          <w:rFonts w:cstheme="minorHAnsi"/>
+          <w:b/>
+          <w:bCs/>
+          <w:lang w:val="en-CA"/>
+        </w:rPr>
+      </w:pPr>
+      <w:r>
+        <w:rPr>
+          <w:rFonts w:cstheme="minorHAnsi"/>
+          <w:b/>
+          <w:bCs/>
+          <w:lang w:val="en-CA"/>
+        </w:rPr>
+        <w:tab/>
+      </w:r>
+    </w:p>
+    <w:p>
+      <w:pPr>
+        <w:rPr>
+          <w:rFonts w:cstheme="minorHAnsi"/>
+          <w:bCs/>
+          <w:lang w:val="en-CA"/>
+        </w:rPr>
+      </w:pPr>
+      <w:r>
+        <w:rPr>
+          <w:rFonts w:cstheme="minorHAnsi"/>
+          <w:b/>
+          <w:bCs/>
+          <w:lang w:val="en-CA"/>
+        </w:rPr>
+        <w:tab/>
+      </w:r>
+      <w:r>
+        <w:rPr>
+          <w:rFonts w:cstheme="minorHAnsi"/>
+          <w:bCs/>
+          <w:lang w:val="en-CA"/>
+        </w:rPr>
+        <w:t>Pink salmon (</w:t>
+      </w:r>
+      <w:r>
+        <w:rPr>
+          <w:rFonts w:cstheme="minorHAnsi"/>
+          <w:bCs/>
+          <w:i/>
+          <w:iCs/>
+          <w:lang w:val="en-CA"/>
+        </w:rPr>
+        <w:t xml:space="preserve">Oncorhynchus </w:t>
+      </w:r>
+      <w:proofErr w:type="spellStart"/>
+      <w:r>
+        <w:rPr>
+          <w:rFonts w:cstheme="minorHAnsi"/>
+          <w:bCs/>
+          <w:i/>
+          <w:iCs/>
+          <w:lang w:val="en-CA"/>
+        </w:rPr>
+        <w:t>gorbuscha</w:t>
+      </w:r>
+      <w:proofErr w:type="spellEnd"/>
+      <w:r>
+        <w:rPr>
+          <w:rFonts w:cstheme="minorHAnsi"/>
+          <w:bCs/>
+          <w:lang w:val="en-CA"/>
+        </w:rPr>
+        <w:t>) and chum salmon (</w:t>
+      </w:r>
+      <w:r>
+        <w:rPr>
+          <w:rFonts w:cstheme="minorHAnsi"/>
+          <w:bCs/>
+          <w:i/>
+          <w:iCs/>
+          <w:lang w:val="en-CA"/>
+        </w:rPr>
+        <w:t>O. keta</w:t>
+      </w:r>
+      <w:r>
+        <w:rPr>
+          <w:rFonts w:cstheme="minorHAnsi"/>
+          <w:bCs/>
+          <w:lang w:val="en-CA"/>
+        </w:rPr>
+        <w:t xml:space="preserve">) are the highest abundance and biomass, respectively, of all Pacific salmon, from natural and enhanced stocks. </w:t>
+      </w:r>
+    </w:p>
+    <w:p>
+      <w:pPr>
+        <w:rPr>
+          <w:rFonts w:cstheme="minorHAnsi"/>
+          <w:bCs/>
+          <w:lang w:val="en-CA"/>
+        </w:rPr>
+      </w:pPr>
+    </w:p>
+    <w:p>
+      <w:pPr>
+        <w:rPr>
+          <w:rFonts w:cstheme="minorHAnsi"/>
+          <w:bCs/>
+          <w:lang w:val="en-CA"/>
+        </w:rPr>
+      </w:pPr>
+      <w:r>
+        <w:rPr>
+          <w:rFonts w:cstheme="minorHAnsi"/>
+          <w:bCs/>
+          <w:lang w:val="en-CA"/>
+        </w:rPr>
+        <w:tab/>
+        <w:t xml:space="preserve">Pink salmon (O </w:t>
+      </w:r>
+      <w:proofErr w:type="spellStart"/>
+      <w:r>
+        <w:rPr>
+          <w:rFonts w:cstheme="minorHAnsi"/>
+          <w:bCs/>
+          <w:lang w:val="en-CA"/>
+        </w:rPr>
+        <w:t>gor</w:t>
+      </w:r>
+      <w:proofErr w:type="spellEnd"/>
+      <w:r>
+        <w:rPr>
+          <w:rFonts w:cstheme="minorHAnsi"/>
+          <w:bCs/>
+          <w:lang w:val="en-CA"/>
+        </w:rPr>
+        <w:t>) are the most abundant species of Pacific salmon, and chum salmon have the highest biomass</w:t>
+      </w:r>
+    </w:p>
+    <w:p>
+      <w:pPr>
+        <w:rPr>
+          <w:rFonts w:cstheme="minorHAnsi"/>
+          <w:bCs/>
+          <w:lang w:val="en-CA"/>
+        </w:rPr>
+      </w:pPr>
+    </w:p>
+    <w:p>
+      <w:pPr>
+        <w:rPr>
+          <w:rFonts w:cstheme="minorHAnsi"/>
+          <w:bCs/>
+          <w:lang w:val="en-CA"/>
+        </w:rPr>
+      </w:pPr>
+      <w:r>
+        <w:rPr>
+          <w:rFonts w:cstheme="minorHAnsi"/>
+          <w:bCs/>
+          <w:lang w:val="en-CA"/>
+        </w:rPr>
+        <w:t xml:space="preserve">Pink and chum salmon are the most </w:t>
+      </w:r>
+      <w:proofErr w:type="spellStart"/>
+      <w:r>
+        <w:rPr>
+          <w:rFonts w:cstheme="minorHAnsi"/>
+          <w:bCs/>
+          <w:lang w:val="en-CA"/>
+        </w:rPr>
+        <w:t>prelevant</w:t>
+      </w:r>
+      <w:proofErr w:type="spellEnd"/>
+      <w:r>
+        <w:rPr>
+          <w:rFonts w:cstheme="minorHAnsi"/>
+          <w:bCs/>
+          <w:lang w:val="en-CA"/>
+        </w:rPr>
+        <w:t xml:space="preserve"> species of Pacific salmon, pink salmon have a </w:t>
+      </w:r>
+      <w:r>
+        <w:rPr>
+          <w:rFonts w:cstheme="minorHAnsi"/>
+          <w:bCs/>
+          <w:lang w:val="en-CA"/>
+        </w:rPr>
+        <w:t>two-year</w:t>
+      </w:r>
+      <w:r>
+        <w:rPr>
+          <w:rFonts w:cstheme="minorHAnsi"/>
+          <w:bCs/>
+          <w:lang w:val="en-CA"/>
+        </w:rPr>
+        <w:t xml:space="preserve"> life cycle and are the most abundant and the large chum salmon have the highest biomass.</w:t>
+      </w:r>
+    </w:p>
+    <w:p>
+      <w:pPr>
+        <w:rPr>
+          <w:rFonts w:cstheme="minorHAnsi"/>
+          <w:bCs/>
+          <w:lang w:val="en-CA"/>
+        </w:rPr>
+      </w:pPr>
+    </w:p>
+    <w:p>
+      <w:pPr>
+        <w:rPr>
+          <w:rFonts w:cstheme="minorHAnsi"/>
+          <w:bCs/>
+          <w:lang w:val="en-CA"/>
+        </w:rPr>
+      </w:pPr>
+      <w:r>
+        <w:rPr>
+          <w:rFonts w:cstheme="minorHAnsi"/>
+          <w:bCs/>
+          <w:lang w:val="en-CA"/>
+        </w:rPr>
+        <w:t>***** update intro to include this later (merge with what’s currently written + update sections)</w:t>
+      </w:r>
+    </w:p>
+    <w:p>
+      <w:pPr>
+        <w:rPr>
+          <w:rFonts w:eastAsia="Times New Roman" w:cstheme="minorHAnsi"/>
+          <w:color w:val="000000"/>
+          <w:lang w:val="en-CA"/>
+        </w:rPr>
+      </w:pPr>
+    </w:p>
+    <w:p>
+      <w:pPr>
+        <w:rPr>
+          <w:rFonts w:eastAsia="Times New Roman" w:cstheme="minorHAnsi"/>
+          <w:color w:val="000000"/>
+          <w:lang w:val="en-CA"/>
+        </w:rPr>
+      </w:pPr>
+      <w:r>
+        <w:rPr>
+          <w:rFonts w:eastAsia="Times New Roman" w:cstheme="minorHAnsi"/>
+          <w:color w:val="000000"/>
+          <w:lang w:val="en-CA"/>
+        </w:rPr>
+        <w:t>Pacific salmon (Oncorhynchus. spp.) follow seasonal cycles, born in a freshwater system that is imprinted for them to return to after spending most of their life migrating through the ocean. Since time immemorial, humans noticed these cyclical patterns on different species of salmon return</w:t>
+      </w:r>
+      <w:r>
+        <w:rPr>
+          <w:rFonts w:eastAsia="Times New Roman" w:cstheme="minorHAnsi"/>
+          <w:color w:val="000000"/>
+          <w:lang w:val="en-CA"/>
+        </w:rPr>
+        <w:t>ing</w:t>
+      </w:r>
+      <w:r>
+        <w:rPr>
+          <w:rFonts w:eastAsia="Times New Roman" w:cstheme="minorHAnsi"/>
+          <w:color w:val="000000"/>
+          <w:lang w:val="en-CA"/>
+        </w:rPr>
+        <w:t xml:space="preserve"> to the rivers as adults, </w:t>
+      </w:r>
+      <w:r>
+        <w:rPr>
+          <w:rFonts w:eastAsia="Times New Roman" w:cstheme="minorHAnsi"/>
+          <w:color w:val="000000"/>
+          <w:lang w:val="en-CA"/>
+        </w:rPr>
+        <w:t xml:space="preserve">and co-evolved to rely on salmon as a critical food resource. </w:t>
+      </w:r>
+      <w:r>
+        <w:rPr>
+          <w:rFonts w:eastAsia="Times New Roman" w:cstheme="minorHAnsi"/>
+          <w:color w:val="000000"/>
+          <w:lang w:val="en-CA"/>
+        </w:rPr>
+        <w:t xml:space="preserve">Recently, Pacific salmon </w:t>
+      </w:r>
+      <w:r>
+        <w:rPr>
+          <w:rFonts w:eastAsia="Times New Roman" w:cstheme="minorHAnsi"/>
+          <w:color w:val="000000"/>
+          <w:lang w:val="en-CA"/>
+        </w:rPr>
+        <w:t xml:space="preserve">stocks </w:t>
+      </w:r>
+      <w:r>
+        <w:rPr>
+          <w:rFonts w:eastAsia="Times New Roman" w:cstheme="minorHAnsi"/>
+          <w:color w:val="000000"/>
+          <w:lang w:val="en-CA"/>
+        </w:rPr>
+        <w:t>have experienc</w:t>
+      </w:r>
+      <w:r>
+        <w:rPr>
+          <w:rFonts w:eastAsia="Times New Roman" w:cstheme="minorHAnsi"/>
+          <w:color w:val="000000"/>
+          <w:lang w:val="en-CA"/>
+        </w:rPr>
+        <w:t>ed</w:t>
+      </w:r>
+      <w:r>
+        <w:rPr>
+          <w:rFonts w:eastAsia="Times New Roman" w:cstheme="minorHAnsi"/>
+          <w:color w:val="000000"/>
+          <w:lang w:val="en-CA"/>
+        </w:rPr>
+        <w:t xml:space="preserve"> regional declines in productivity, from habitat degradation, overfishing and climate change, yet declines are masked by hatchery production. Despite a wealth of knowledge and research on salmon, the </w:t>
+      </w:r>
+      <w:r>
+        <w:rPr>
+          <w:rFonts w:eastAsia="Times New Roman" w:cstheme="minorHAnsi"/>
+          <w:color w:val="000000"/>
+          <w:lang w:val="en-CA"/>
+        </w:rPr>
+        <w:t xml:space="preserve">mechanisms for ocean survival is still not yet fully understood, although the early marine phase has been proven to be crucial.  </w:t>
+      </w:r>
+    </w:p>
+    <w:p>
+      <w:pPr>
+        <w:rPr>
+          <w:rFonts w:eastAsia="Times New Roman" w:cstheme="minorHAnsi"/>
+          <w:color w:val="000000"/>
+          <w:lang w:val="en-CA"/>
+        </w:rPr>
+      </w:pPr>
+    </w:p>
+    <w:p>
+      <w:pPr>
+        <w:rPr>
+          <w:rFonts w:eastAsia="Times New Roman" w:cstheme="minorHAnsi"/>
+          <w:color w:val="000000"/>
+          <w:lang w:val="en-CA"/>
+        </w:rPr>
+      </w:pPr>
+      <w:r>
+        <w:rPr>
+          <w:rFonts w:eastAsia="Times New Roman" w:cstheme="minorHAnsi"/>
+          <w:color w:val="000000"/>
+          <w:lang w:val="en-CA"/>
+        </w:rPr>
+        <w:tab/>
+        <w:t xml:space="preserve">… *** chum then pink then the connection then the study area and research </w:t>
+      </w:r>
+      <w:r>
+        <w:rPr>
+          <w:rFonts w:eastAsia="Times New Roman" w:cstheme="minorHAnsi"/>
+          <w:color w:val="000000"/>
+          <w:lang w:val="en-CA"/>
+        </w:rPr>
+        <w:t>Q’s</w:t>
+      </w:r>
+      <w:r>
+        <w:rPr>
+          <w:rFonts w:eastAsia="Times New Roman" w:cstheme="minorHAnsi"/>
+          <w:color w:val="000000"/>
+          <w:lang w:val="en-CA"/>
+        </w:rPr>
+        <w:t>.</w:t>
+      </w:r>
+      <w:r>
+        <w:rPr>
+          <w:rFonts w:eastAsia="Times New Roman" w:cstheme="minorHAnsi"/>
+          <w:color w:val="000000"/>
+          <w:lang w:val="en-CA"/>
+        </w:rPr>
+        <w:t xml:space="preserve"> ***</w:t>
+      </w:r>
+    </w:p>
+    <w:p>
+      <w:pPr>
+        <w:rPr>
+          <w:rFonts w:eastAsia="Times New Roman" w:cstheme="minorHAnsi"/>
+          <w:color w:val="000000"/>
+          <w:lang w:val="en-CA"/>
+        </w:rPr>
+      </w:pPr>
+    </w:p>
+    <w:p>
+      <w:pPr>
+        <w:rPr>
+          <w:rFonts w:eastAsia="Times New Roman" w:cstheme="minorHAnsi"/>
+          <w:color w:val="000000"/>
+          <w:lang w:val="en-CA"/>
+        </w:rPr>
+      </w:pPr>
+      <w:r>
+        <w:rPr>
+          <w:rFonts w:eastAsia="Times New Roman" w:cstheme="minorHAnsi"/>
+          <w:color w:val="000000"/>
+          <w:lang w:val="en-CA"/>
+        </w:rPr>
+        <w:t xml:space="preserve">Chum salmon (O. keta) currently has the highest biomass of any salmon species, due to the hatchery </w:t>
+      </w:r>
+      <w:r>
+        <w:rPr>
+          <w:rFonts w:eastAsia="Times New Roman" w:cstheme="minorHAnsi"/>
+          <w:color w:val="000000"/>
+          <w:lang w:val="en-CA"/>
+        </w:rPr>
+        <w:t>production in Japan</w:t>
+      </w:r>
+      <w:r>
+        <w:rPr>
+          <w:rFonts w:eastAsia="Times New Roman" w:cstheme="minorHAnsi"/>
+          <w:color w:val="000000"/>
+          <w:lang w:val="en-CA"/>
+        </w:rPr>
+        <w:t xml:space="preserve"> although British Columbia experienced a regional decline. </w:t>
+      </w:r>
+    </w:p>
+    <w:p>
+      <w:pPr>
+        <w:rPr>
+          <w:rFonts w:eastAsia="Times New Roman" w:cstheme="minorHAnsi"/>
+          <w:color w:val="000000"/>
+          <w:lang w:val="en-CA"/>
+        </w:rPr>
+      </w:pPr>
+    </w:p>
+    <w:p>
+      <w:pPr>
+        <w:rPr>
+          <w:rFonts w:eastAsia="Times New Roman" w:cstheme="minorHAnsi"/>
+          <w:color w:val="000000"/>
+          <w:lang w:val="en-CA"/>
+        </w:rPr>
+      </w:pPr>
+      <w:r>
+        <w:rPr>
+          <w:rFonts w:eastAsia="Times New Roman" w:cstheme="minorHAnsi"/>
+          <w:color w:val="000000"/>
+          <w:lang w:val="en-CA"/>
+        </w:rPr>
+        <w:tab/>
+      </w:r>
+      <w:r>
+        <w:rPr>
+          <w:rFonts w:eastAsia="Times New Roman" w:cstheme="minorHAnsi"/>
+          <w:color w:val="000000"/>
+          <w:lang w:val="en-CA"/>
+        </w:rPr>
+        <w:t>…</w:t>
+      </w:r>
+    </w:p>
+    <w:p>
+      <w:pPr>
+        <w:rPr>
+          <w:rFonts w:eastAsia="Times New Roman" w:cstheme="minorHAnsi"/>
+          <w:color w:val="000000"/>
+          <w:lang w:val="en-CA"/>
+        </w:rPr>
+      </w:pPr>
+    </w:p>
+    <w:p>
+      <w:pPr>
+        <w:rPr>
+          <w:rFonts w:eastAsia="Times New Roman" w:cstheme="minorHAnsi"/>
+          <w:color w:val="000000"/>
+          <w:lang w:val="en-CA"/>
+        </w:rPr>
+      </w:pPr>
+      <w:r>
+        <w:rPr>
+          <w:rFonts w:eastAsia="Times New Roman" w:cstheme="minorHAnsi"/>
+          <w:color w:val="000000"/>
+          <w:lang w:val="en-CA"/>
+        </w:rPr>
+        <w:tab/>
+        <w:t xml:space="preserve">Pacific salmon (Oncorhynchus spp.) have complex, semelparous life cycles that begin and end in freshwater, but most of their time is spent growing to adult size in the Pacific Ocean. </w:t>
+      </w:r>
+    </w:p>
+    <w:p>
+      <w:pPr>
+        <w:rPr>
+          <w:rFonts w:eastAsia="Times New Roman" w:cstheme="minorHAnsi"/>
+          <w:color w:val="000000"/>
+          <w:lang w:val="en-CA"/>
+        </w:rPr>
+      </w:pPr>
+    </w:p>
+    <w:p>
+      <w:pPr>
+        <w:rPr>
+          <w:rFonts w:eastAsia="Times New Roman" w:cstheme="minorHAnsi"/>
+          <w:color w:val="000000"/>
+          <w:lang w:val="en-CA"/>
+        </w:rPr>
+      </w:pPr>
+    </w:p>
+    <w:p>
+      <w:pPr>
+        <w:rPr>
+          <w:rFonts w:eastAsia="Times New Roman" w:cstheme="minorHAnsi"/>
+          <w:color w:val="000000"/>
+          <w:lang w:val="en-CA"/>
+        </w:rPr>
+      </w:pPr>
+    </w:p>
+    <w:p>
+      <w:pPr>
+        <w:rPr>
+          <w:rFonts w:eastAsia="Times New Roman" w:cstheme="minorHAnsi"/>
+          <w:color w:val="000000"/>
+          <w:lang w:val="en-CA"/>
+        </w:rPr>
+      </w:pPr>
+    </w:p>
+    <w:p>
+      <w:pPr>
+        <w:rPr>
+          <w:rFonts w:eastAsia="Times New Roman" w:cstheme="minorHAnsi"/>
+          <w:color w:val="000000"/>
+          <w:lang w:val="en-CA"/>
+        </w:rPr>
+      </w:pPr>
+      <w:r>
+        <w:rPr>
+          <w:rFonts w:eastAsia="Times New Roman" w:cstheme="minorHAnsi"/>
+          <w:color w:val="000000"/>
+          <w:lang w:val="en-CA"/>
+        </w:rPr>
+        <w:tab/>
+        <w:t xml:space="preserve">Pacific salmon (Oncorhynchus spp.) have been </w:t>
+      </w:r>
+      <w:r>
+        <w:rPr>
+          <w:rFonts w:eastAsia="Times New Roman" w:cstheme="minorHAnsi"/>
+          <w:color w:val="000000"/>
+          <w:lang w:val="en-CA"/>
+        </w:rPr>
+        <w:t>embedded</w:t>
+      </w:r>
+      <w:r>
+        <w:rPr>
+          <w:rFonts w:eastAsia="Times New Roman" w:cstheme="minorHAnsi"/>
+          <w:color w:val="000000"/>
+          <w:lang w:val="en-CA"/>
+        </w:rPr>
+        <w:t xml:space="preserve"> in </w:t>
+      </w:r>
+      <w:r>
+        <w:rPr>
+          <w:rFonts w:eastAsia="Times New Roman" w:cstheme="minorHAnsi"/>
+          <w:color w:val="000000"/>
+          <w:lang w:val="en-CA"/>
+        </w:rPr>
+        <w:t>the North American coastal landscape</w:t>
       </w:r>
       <w:r>
         <w:rPr>
@@ -1010,52 +1592,304 @@
           <w:color w:val="000000"/>
           <w:lang w:val="en-CA"/>
         </w:rPr>
-        <w:t xml:space="preserve">young salmon. </w:t>
-      </w:r>
-    </w:p>
-    <w:p>
-      <w:pPr>
-        <w:spacing w:line="480" w:lineRule="auto"/>
-        <w:rPr>
-          <w:rFonts w:eastAsia="Times New Roman" w:cstheme="minorHAnsi"/>
-          <w:color w:val="000000"/>
-          <w:lang w:val="en-CA"/>
-        </w:rPr>
-      </w:pPr>
-      <w:r>
-        <w:rPr>
-          <w:rFonts w:eastAsia="Times New Roman" w:cstheme="minorHAnsi"/>
-          <w:color w:val="000000"/>
-          <w:lang w:val="en-CA"/>
-        </w:rPr>
-        <w:t>…</w:t>
-      </w:r>
-    </w:p>
-    <w:p>
-      <w:pPr>
-        <w:spacing w:line="480" w:lineRule="auto"/>
-        <w:rPr>
-          <w:rFonts w:eastAsia="Times New Roman" w:cstheme="minorHAnsi"/>
-          <w:color w:val="000000"/>
-          <w:lang w:val="en-CA"/>
-        </w:rPr>
-      </w:pPr>
-      <w:r>
-        <w:rPr>
-          <w:rFonts w:eastAsia="Times New Roman" w:cstheme="minorHAnsi"/>
-          <w:color w:val="000000"/>
-          <w:lang w:val="en-CA"/>
-        </w:rPr>
-        <w:t xml:space="preserve"> This study illustrates the importance of research on the interspecies competitive interactions, such as pink and chum salmon in high and low foraging opportunities to understand survival. </w:t>
-      </w:r>
-      <w:r>
-        <w:rPr>
-          <w:rFonts w:eastAsia="Times New Roman" w:cstheme="minorHAnsi"/>
-          <w:color w:val="000000"/>
-          <w:lang w:val="en-CA"/>
-        </w:rPr>
-        <w:t>Pink salmon have the potential to outcompete other species for calanoid copepods so further research is needed in this food limited area, and chum salmon could be used as ecosystem indicators, due to the consistent prey shifting between both high and low foraging conditions.</w:t>
-      </w:r>
+        <w:t>since</w:t>
+      </w:r>
+      <w:r>
+        <w:rPr>
+          <w:rFonts w:eastAsia="Times New Roman" w:cstheme="minorHAnsi"/>
+          <w:color w:val="000000"/>
+          <w:lang w:val="en-CA"/>
+        </w:rPr>
+        <w:t xml:space="preserve"> populating </w:t>
+      </w:r>
+      <w:r>
+        <w:rPr>
+          <w:rFonts w:eastAsia="Times New Roman" w:cstheme="minorHAnsi"/>
+          <w:color w:val="000000"/>
+          <w:lang w:val="en-CA"/>
+        </w:rPr>
+        <w:t xml:space="preserve">new </w:t>
+      </w:r>
+      <w:r>
+        <w:rPr>
+          <w:rFonts w:eastAsia="Times New Roman" w:cstheme="minorHAnsi"/>
+          <w:color w:val="000000"/>
+          <w:lang w:val="en-CA"/>
+        </w:rPr>
+        <w:t>freshwater systems</w:t>
+      </w:r>
+      <w:r>
+        <w:rPr>
+          <w:rFonts w:eastAsia="Times New Roman" w:cstheme="minorHAnsi"/>
+          <w:color w:val="000000"/>
+          <w:lang w:val="en-CA"/>
+        </w:rPr>
+        <w:t xml:space="preserve"> after major glacial retreat 17,000 years ago (pitman </w:t>
+      </w:r>
+      <w:proofErr w:type="spellStart"/>
+      <w:r>
+        <w:rPr>
+          <w:rFonts w:eastAsia="Times New Roman" w:cstheme="minorHAnsi"/>
+          <w:color w:val="000000"/>
+          <w:lang w:val="en-CA"/>
+        </w:rPr>
+        <w:t>etal</w:t>
+      </w:r>
+      <w:proofErr w:type="spellEnd"/>
+      <w:r>
+        <w:rPr>
+          <w:rFonts w:eastAsia="Times New Roman" w:cstheme="minorHAnsi"/>
+          <w:color w:val="000000"/>
+          <w:lang w:val="en-CA"/>
+        </w:rPr>
+        <w:t xml:space="preserve"> 2020). </w:t>
+      </w:r>
+      <w:r>
+        <w:rPr>
+          <w:rFonts w:eastAsia="Times New Roman" w:cstheme="minorHAnsi"/>
+          <w:color w:val="000000"/>
+          <w:lang w:val="en-CA"/>
+        </w:rPr>
+        <w:t>Since time immemorial humans have coexisted with salmon</w:t>
+      </w:r>
+      <w:r>
+        <w:rPr>
+          <w:rFonts w:eastAsia="Times New Roman" w:cstheme="minorHAnsi"/>
+          <w:color w:val="000000"/>
+          <w:lang w:val="en-CA"/>
+        </w:rPr>
+        <w:t>, archeological research has found evidence of human use of chum salmon (O. keta) in Alaska 11,500 years ago (</w:t>
+      </w:r>
+      <w:proofErr w:type="spellStart"/>
+      <w:r>
+        <w:rPr>
+          <w:rFonts w:eastAsia="Times New Roman" w:cstheme="minorHAnsi"/>
+          <w:color w:val="000000"/>
+          <w:lang w:val="en-CA"/>
+        </w:rPr>
+        <w:t>halffman</w:t>
+      </w:r>
+      <w:proofErr w:type="spellEnd"/>
+      <w:r>
+        <w:rPr>
+          <w:rFonts w:eastAsia="Times New Roman" w:cstheme="minorHAnsi"/>
+          <w:color w:val="000000"/>
+          <w:lang w:val="en-CA"/>
+        </w:rPr>
+        <w:t xml:space="preserve"> </w:t>
+      </w:r>
+      <w:proofErr w:type="spellStart"/>
+      <w:r>
+        <w:rPr>
+          <w:rFonts w:eastAsia="Times New Roman" w:cstheme="minorHAnsi"/>
+          <w:color w:val="000000"/>
+          <w:lang w:val="en-CA"/>
+        </w:rPr>
+        <w:t>etal</w:t>
+      </w:r>
+      <w:proofErr w:type="spellEnd"/>
+      <w:r>
+        <w:rPr>
+          <w:rFonts w:eastAsia="Times New Roman" w:cstheme="minorHAnsi"/>
+          <w:color w:val="000000"/>
+          <w:lang w:val="en-CA"/>
+        </w:rPr>
+        <w:t xml:space="preserve"> 2015). </w:t>
+      </w:r>
+      <w:r>
+        <w:rPr>
+          <w:rFonts w:eastAsia="Times New Roman" w:cstheme="minorHAnsi"/>
+          <w:b/>
+          <w:bCs/>
+          <w:color w:val="000000"/>
+          <w:lang w:val="en-CA"/>
+        </w:rPr>
+        <w:t>*****</w:t>
+      </w:r>
+      <w:r>
+        <w:rPr>
+          <w:rFonts w:eastAsia="Times New Roman" w:cstheme="minorHAnsi"/>
+          <w:color w:val="000000"/>
+          <w:lang w:val="en-CA"/>
+        </w:rPr>
+        <w:t xml:space="preserve"> I love this paragraph, but I should put it in the introduction chapter. </w:t>
+      </w:r>
+    </w:p>
+    <w:p>
+      <w:pPr>
+        <w:rPr>
+          <w:rFonts w:eastAsia="Times New Roman" w:cstheme="minorHAnsi"/>
+          <w:color w:val="000000"/>
+          <w:lang w:val="en-CA"/>
+        </w:rPr>
+      </w:pPr>
+    </w:p>
+    <w:p>
+      <w:pPr>
+        <w:rPr>
+          <w:rFonts w:eastAsia="Times New Roman" w:cstheme="minorHAnsi"/>
+          <w:color w:val="000000"/>
+          <w:lang w:val="en-CA"/>
+        </w:rPr>
+      </w:pPr>
+      <w:r>
+        <w:rPr>
+          <w:rFonts w:eastAsia="Times New Roman" w:cstheme="minorHAnsi"/>
+          <w:color w:val="000000"/>
+          <w:lang w:val="en-CA"/>
+        </w:rPr>
+        <w:t xml:space="preserve">Humans have coexisted with salmon since time immemorial, archeological </w:t>
+      </w:r>
+      <w:r>
+        <w:rPr>
+          <w:rFonts w:eastAsia="Times New Roman" w:cstheme="minorHAnsi"/>
+          <w:color w:val="000000"/>
+          <w:lang w:val="en-CA"/>
+        </w:rPr>
+        <w:t>studies recently</w:t>
+      </w:r>
+      <w:r>
+        <w:rPr>
+          <w:rFonts w:eastAsia="Times New Roman" w:cstheme="minorHAnsi"/>
+          <w:color w:val="000000"/>
+          <w:lang w:val="en-CA"/>
+        </w:rPr>
+        <w:t xml:space="preserve"> </w:t>
+      </w:r>
+      <w:r>
+        <w:rPr>
+          <w:rFonts w:eastAsia="Times New Roman" w:cstheme="minorHAnsi"/>
+          <w:color w:val="000000"/>
+          <w:lang w:val="en-CA"/>
+        </w:rPr>
+        <w:t>found</w:t>
+      </w:r>
+      <w:r>
+        <w:rPr>
+          <w:rFonts w:eastAsia="Times New Roman" w:cstheme="minorHAnsi"/>
+          <w:color w:val="000000"/>
+          <w:lang w:val="en-CA"/>
+        </w:rPr>
+        <w:t xml:space="preserve"> </w:t>
+      </w:r>
+      <w:r>
+        <w:rPr>
+          <w:rFonts w:eastAsia="Times New Roman" w:cstheme="minorHAnsi"/>
+          <w:color w:val="000000"/>
+          <w:lang w:val="en-CA"/>
+        </w:rPr>
+        <w:t xml:space="preserve">evidence of </w:t>
+      </w:r>
+      <w:r>
+        <w:rPr>
+          <w:rFonts w:eastAsia="Times New Roman" w:cstheme="minorHAnsi"/>
+          <w:color w:val="000000"/>
+          <w:lang w:val="en-CA"/>
+        </w:rPr>
+        <w:t>chum salmon</w:t>
+      </w:r>
+      <w:r>
+        <w:rPr>
+          <w:rFonts w:eastAsia="Times New Roman" w:cstheme="minorHAnsi"/>
+          <w:color w:val="000000"/>
+          <w:lang w:val="en-CA"/>
+        </w:rPr>
+        <w:t xml:space="preserve"> (O. keta) consumption 11,500 years ago in Alaska.</w:t>
+      </w:r>
+    </w:p>
+    <w:p>
+      <w:pPr>
+        <w:rPr>
+          <w:rFonts w:eastAsia="Times New Roman" w:cstheme="minorHAnsi"/>
+          <w:color w:val="000000"/>
+          <w:lang w:val="en-CA"/>
+        </w:rPr>
+      </w:pPr>
+    </w:p>
+    <w:p>
+      <w:pPr>
+        <w:rPr>
+          <w:rFonts w:eastAsia="Times New Roman" w:cstheme="minorHAnsi"/>
+          <w:color w:val="000000"/>
+          <w:lang w:val="en-CA"/>
+        </w:rPr>
+      </w:pPr>
+      <w:r>
+        <w:rPr>
+          <w:rFonts w:eastAsia="Times New Roman" w:cstheme="minorHAnsi"/>
+          <w:color w:val="000000"/>
+          <w:lang w:val="en-CA"/>
+        </w:rPr>
+        <w:t xml:space="preserve"> after the last glacial </w:t>
+      </w:r>
+      <w:r>
+        <w:rPr>
+          <w:rFonts w:eastAsia="Times New Roman" w:cstheme="minorHAnsi"/>
+          <w:color w:val="000000"/>
+          <w:lang w:val="en-CA"/>
+        </w:rPr>
+        <w:t>period</w:t>
+      </w:r>
+      <w:r>
+        <w:rPr>
+          <w:rFonts w:eastAsia="Times New Roman" w:cstheme="minorHAnsi"/>
+          <w:color w:val="000000"/>
+          <w:lang w:val="en-CA"/>
+        </w:rPr>
+        <w:t xml:space="preserve"> 2</w:t>
+      </w:r>
+      <w:r>
+        <w:rPr>
+          <w:rFonts w:eastAsia="Times New Roman" w:cstheme="minorHAnsi"/>
+          <w:color w:val="000000"/>
+          <w:lang w:val="en-CA"/>
+        </w:rPr>
+        <w:t>1</w:t>
+      </w:r>
+      <w:r>
+        <w:rPr>
+          <w:rFonts w:eastAsia="Times New Roman" w:cstheme="minorHAnsi"/>
+          <w:color w:val="000000"/>
+          <w:lang w:val="en-CA"/>
+        </w:rPr>
+        <w:t>,000 years ago.</w:t>
+      </w:r>
+    </w:p>
+    <w:p>
+      <w:pPr>
+        <w:rPr>
+          <w:rFonts w:eastAsia="Times New Roman" w:cstheme="minorHAnsi"/>
+          <w:color w:val="000000"/>
+          <w:lang w:val="en-CA"/>
+        </w:rPr>
+      </w:pPr>
+    </w:p>
+    <w:p>
+      <w:pPr>
+        <w:rPr>
+          <w:rFonts w:eastAsia="Times New Roman" w:cstheme="minorHAnsi"/>
+          <w:color w:val="000000"/>
+          <w:lang w:val="en-CA"/>
+        </w:rPr>
+      </w:pPr>
+      <w:r>
+        <w:rPr>
+          <w:rFonts w:eastAsia="Times New Roman" w:cstheme="minorHAnsi"/>
+          <w:color w:val="000000"/>
+          <w:lang w:val="en-CA"/>
+        </w:rPr>
+        <w:tab/>
+        <w:t xml:space="preserve">Pacific salmon (O. spp.) </w:t>
+      </w:r>
+    </w:p>
+    <w:p>
+      <w:pPr>
+        <w:rPr>
+          <w:rFonts w:eastAsia="Times New Roman" w:cstheme="minorHAnsi"/>
+          <w:color w:val="000000"/>
+          <w:lang w:val="en-CA"/>
+        </w:rPr>
+      </w:pPr>
     </w:p>
     <w:p>
       <w:pPr>

</xml_diff>